<commit_message>
Marked UI Elements and key words
</commit_message>
<xml_diff>
--- a/SRS(edited).docx
+++ b/SRS(edited).docx
@@ -1,6 +1,6 @@
 
 <file path=word/document.xml><?xml version="1.0" encoding="utf-8"?>
-<w:document xmlns:ve="http://schemas.openxmlformats.org/markup-compatibility/2006" xmlns:o="urn:schemas-microsoft-com:office:office" xmlns:r="http://schemas.openxmlformats.org/officeDocument/2006/relationships" xmlns:m="http://schemas.openxmlformats.org/officeDocument/2006/math" xmlns:v="urn:schemas-microsoft-com:vml" xmlns:wp="http://schemas.openxmlformats.org/drawingml/2006/wordprocessingDrawing" xmlns:w10="urn:schemas-microsoft-com:office:word" xmlns:w="http://schemas.openxmlformats.org/wordprocessingml/2006/main" xmlns:wne="http://schemas.microsoft.com/office/word/2006/wordml">
+<w:document xmlns:wpc="http://schemas.microsoft.com/office/word/2010/wordprocessingCanvas" xmlns:cx="http://schemas.microsoft.com/office/drawing/2014/chartex" xmlns:mc="http://schemas.openxmlformats.org/markup-compatibility/2006" xmlns:o="urn:schemas-microsoft-com:office:office" xmlns:r="http://schemas.openxmlformats.org/officeDocument/2006/relationships" xmlns:m="http://schemas.openxmlformats.org/officeDocument/2006/math" xmlns:v="urn:schemas-microsoft-com:vml" xmlns:wp14="http://schemas.microsoft.com/office/word/2010/wordprocessingDrawing" xmlns:wp="http://schemas.openxmlformats.org/drawingml/2006/wordprocessingDrawing" xmlns:w10="urn:schemas-microsoft-com:office:word" xmlns:w="http://schemas.openxmlformats.org/wordprocessingml/2006/main" xmlns:w14="http://schemas.microsoft.com/office/word/2010/wordml" xmlns:w15="http://schemas.microsoft.com/office/word/2012/wordml" xmlns:w16se="http://schemas.microsoft.com/office/word/2015/wordml/symex" xmlns:wpg="http://schemas.microsoft.com/office/word/2010/wordprocessingGroup" xmlns:wpi="http://schemas.microsoft.com/office/word/2010/wordprocessingInk" xmlns:wne="http://schemas.microsoft.com/office/word/2006/wordml" xmlns:wps="http://schemas.microsoft.com/office/word/2010/wordprocessingShape" mc:Ignorable="w14 w15 w16se wp14">
   <w:body>
     <w:p>
       <w:pPr>
@@ -283,23 +283,7 @@
         <w:t>Virtual time</w:t>
       </w:r>
       <w:r>
-        <w:t xml:space="preserve"> – number, representing time in simulation. It is independent of time in real world. Most actions performed by the robot </w:t>
-      </w:r>
-      <w:proofErr w:type="gramStart"/>
-      <w:r>
-        <w:t>takes</w:t>
-      </w:r>
-      <w:proofErr w:type="gramEnd"/>
-      <w:r>
-        <w:t xml:space="preserve"> some virtual time to complete. Current virtual time is usually sum of time taken to perform robot’s actions, e.g. current virtual time is 0 seconds, robot is performing “move left for 3 seconds”, </w:t>
-      </w:r>
-      <w:proofErr w:type="gramStart"/>
-      <w:r>
-        <w:t>after</w:t>
-      </w:r>
-      <w:proofErr w:type="gramEnd"/>
-      <w:r>
-        <w:t xml:space="preserve"> he has finished, virtual time equals 3 seconds.</w:t>
+        <w:t xml:space="preserve"> – number, representing time in simulation. It is independent of time in real world. Most actions performed by the robot takes some virtual time to complete. Current virtual time is usually sum of time taken to perform robot’s actions, e.g. current virtual time is 0 seconds, robot is performing “move left for 3 seconds”, after he has finished, virtual time equals 3 seconds.</w:t>
       </w:r>
     </w:p>
     <w:p>
@@ -631,7 +615,24 @@
         <w:t xml:space="preserve">Precondition: </w:t>
       </w:r>
       <w:r>
-        <w:t>Student is in the main menu of the client app</w:t>
+        <w:t xml:space="preserve">Student is in the </w:t>
+      </w:r>
+      <w:commentRangeStart w:id="0"/>
+      <w:r>
+        <w:rPr>
+          <w:highlight w:val="yellow"/>
+        </w:rPr>
+        <w:t>main menu</w:t>
+      </w:r>
+      <w:commentRangeEnd w:id="0"/>
+      <w:r>
+        <w:rPr>
+          <w:rStyle w:val="a6"/>
+        </w:rPr>
+        <w:commentReference w:id="0"/>
+      </w:r>
+      <w:r>
+        <w:t xml:space="preserve"> of the client app</w:t>
       </w:r>
     </w:p>
     <w:p>
@@ -670,8 +671,37 @@
         </w:numPr>
         <w:spacing w:after="160" w:line="259" w:lineRule="auto"/>
       </w:pPr>
-      <w:r>
-        <w:t>List of available levels loaded from the server appears</w:t>
+      <w:commentRangeStart w:id="1"/>
+      <w:r>
+        <w:rPr>
+          <w:highlight w:val="yellow"/>
+        </w:rPr>
+        <w:t xml:space="preserve">List of </w:t>
+      </w:r>
+      <w:commentRangeStart w:id="2"/>
+      <w:r>
+        <w:rPr>
+          <w:highlight w:val="yellow"/>
+        </w:rPr>
+        <w:t xml:space="preserve">available levels </w:t>
+      </w:r>
+      <w:commentRangeEnd w:id="2"/>
+      <w:r>
+        <w:rPr>
+          <w:rStyle w:val="a6"/>
+          <w:highlight w:val="yellow"/>
+        </w:rPr>
+        <w:commentReference w:id="2"/>
+      </w:r>
+      <w:commentRangeEnd w:id="1"/>
+      <w:r>
+        <w:rPr>
+          <w:rStyle w:val="a6"/>
+        </w:rPr>
+        <w:commentReference w:id="1"/>
+      </w:r>
+      <w:r>
+        <w:t>loaded from the server appears</w:t>
       </w:r>
     </w:p>
     <w:p>
@@ -696,8 +726,25 @@
         </w:numPr>
         <w:spacing w:after="160" w:line="259" w:lineRule="auto"/>
       </w:pPr>
-      <w:r>
-        <w:t>The code editor appears</w:t>
+      <w:commentRangeStart w:id="3"/>
+      <w:r>
+        <w:rPr>
+          <w:highlight w:val="yellow"/>
+        </w:rPr>
+        <w:t>The code editor</w:t>
+      </w:r>
+      <w:r>
+        <w:t xml:space="preserve"> </w:t>
+      </w:r>
+      <w:commentRangeEnd w:id="3"/>
+      <w:r>
+        <w:rPr>
+          <w:rStyle w:val="a6"/>
+        </w:rPr>
+        <w:commentReference w:id="3"/>
+      </w:r>
+      <w:r>
+        <w:t>appears</w:t>
       </w:r>
     </w:p>
     <w:p>
@@ -749,7 +796,21 @@
         <w:spacing w:after="160" w:line="259" w:lineRule="auto"/>
       </w:pPr>
       <w:r>
-        <w:t>The code is checked for syntactic errors by the system</w:t>
+        <w:t xml:space="preserve">The code is checked for </w:t>
+      </w:r>
+      <w:commentRangeStart w:id="4"/>
+      <w:r>
+        <w:t>syntactic errors</w:t>
+      </w:r>
+      <w:commentRangeEnd w:id="4"/>
+      <w:r>
+        <w:rPr>
+          <w:rStyle w:val="a6"/>
+        </w:rPr>
+        <w:commentReference w:id="4"/>
+      </w:r>
+      <w:r>
+        <w:t xml:space="preserve"> by the system</w:t>
       </w:r>
     </w:p>
     <w:p>
@@ -774,8 +835,33 @@
         </w:numPr>
         <w:spacing w:after="160" w:line="259" w:lineRule="auto"/>
       </w:pPr>
-      <w:r>
-        <w:t>The results of the simulation are sent back to the client</w:t>
+      <w:commentRangeStart w:id="5"/>
+      <w:r>
+        <w:t xml:space="preserve">The results of the simulation </w:t>
+      </w:r>
+      <w:commentRangeEnd w:id="5"/>
+      <w:r>
+        <w:rPr>
+          <w:rStyle w:val="a6"/>
+        </w:rPr>
+        <w:commentReference w:id="5"/>
+      </w:r>
+      <w:r>
+        <w:t xml:space="preserve">are </w:t>
+      </w:r>
+      <w:commentRangeStart w:id="6"/>
+      <w:r>
+        <w:t xml:space="preserve">sent back </w:t>
+      </w:r>
+      <w:commentRangeEnd w:id="6"/>
+      <w:r>
+        <w:rPr>
+          <w:rStyle w:val="a6"/>
+        </w:rPr>
+        <w:commentReference w:id="6"/>
+      </w:r>
+      <w:r>
+        <w:t>to the client</w:t>
       </w:r>
     </w:p>
     <w:p>
@@ -1568,8 +1654,25 @@
         </w:numPr>
         <w:spacing w:after="160" w:line="259" w:lineRule="auto"/>
       </w:pPr>
-      <w:r>
-        <w:t>The log viewer is closed and the previously shown screen is shown again</w:t>
+      <w:commentRangeStart w:id="7"/>
+      <w:r>
+        <w:rPr>
+          <w:highlight w:val="yellow"/>
+        </w:rPr>
+        <w:t>The log viewer</w:t>
+      </w:r>
+      <w:r>
+        <w:t xml:space="preserve"> </w:t>
+      </w:r>
+      <w:commentRangeEnd w:id="7"/>
+      <w:r>
+        <w:rPr>
+          <w:rStyle w:val="a6"/>
+        </w:rPr>
+        <w:commentReference w:id="7"/>
+      </w:r>
+      <w:r>
+        <w:t>is closed and the previously shown screen is shown again</w:t>
       </w:r>
     </w:p>
     <w:p>
@@ -1654,8 +1757,16 @@
         <w:t xml:space="preserve">Precondition: </w:t>
       </w:r>
       <w:r>
-        <w:t>Student is in the log viewer</w:t>
-      </w:r>
+        <w:t xml:space="preserve">Student is in the </w:t>
+      </w:r>
+      <w:bookmarkStart w:id="8" w:name="_GoBack"/>
+      <w:r>
+        <w:rPr>
+          <w:rStyle w:val="ad"/>
+        </w:rPr>
+        <w:t>log viewer</w:t>
+      </w:r>
+      <w:bookmarkEnd w:id="8"/>
     </w:p>
     <w:p>
       <w:pPr>
@@ -3347,8 +3458,8 @@
       <w:r>
         <w:t xml:space="preserve">A student can write scripts for the robot in </w:t>
       </w:r>
-      <w:bookmarkStart w:id="0" w:name="bookmark=id.gjdgxs" w:colFirst="0" w:colLast="0"/>
-      <w:bookmarkEnd w:id="0"/>
+      <w:bookmarkStart w:id="9" w:name="bookmark=id.gjdgxs" w:colFirst="0" w:colLast="0"/>
+      <w:bookmarkEnd w:id="9"/>
       <w:r>
         <w:t>Groovy programming language.</w:t>
       </w:r>
@@ -3386,8 +3497,8 @@
           <w:szCs w:val="24"/>
         </w:rPr>
       </w:pPr>
-      <w:bookmarkStart w:id="1" w:name="_heading=h.30j0zll" w:colFirst="0" w:colLast="0"/>
-      <w:bookmarkEnd w:id="1"/>
+      <w:bookmarkStart w:id="10" w:name="_heading=h.30j0zll" w:colFirst="0" w:colLast="0"/>
+      <w:bookmarkEnd w:id="10"/>
       <w:r>
         <w:rPr>
           <w:color w:val="1F3763"/>
@@ -3538,9 +3649,232 @@
 </w:document>
 </file>
 
+<file path=word/comments.xml><?xml version="1.0" encoding="utf-8"?>
+<w:comments xmlns:wpc="http://schemas.microsoft.com/office/word/2010/wordprocessingCanvas" xmlns:cx="http://schemas.microsoft.com/office/drawing/2014/chartex" xmlns:mc="http://schemas.openxmlformats.org/markup-compatibility/2006" xmlns:o="urn:schemas-microsoft-com:office:office" xmlns:r="http://schemas.openxmlformats.org/officeDocument/2006/relationships" xmlns:m="http://schemas.openxmlformats.org/officeDocument/2006/math" xmlns:v="urn:schemas-microsoft-com:vml" xmlns:wp14="http://schemas.microsoft.com/office/word/2010/wordprocessingDrawing" xmlns:wp="http://schemas.openxmlformats.org/drawingml/2006/wordprocessingDrawing" xmlns:w10="urn:schemas-microsoft-com:office:word" xmlns:w="http://schemas.openxmlformats.org/wordprocessingml/2006/main" xmlns:w14="http://schemas.microsoft.com/office/word/2010/wordml" xmlns:w15="http://schemas.microsoft.com/office/word/2012/wordml" xmlns:w16se="http://schemas.microsoft.com/office/word/2015/wordml/symex" xmlns:wpg="http://schemas.microsoft.com/office/word/2010/wordprocessingGroup" xmlns:wpi="http://schemas.microsoft.com/office/word/2010/wordprocessingInk" xmlns:wne="http://schemas.microsoft.com/office/word/2006/wordml" xmlns:wps="http://schemas.microsoft.com/office/word/2010/wordprocessingShape" mc:Ignorable="w14 w15 w16se wp14">
+  <w:comment w:id="0" w:author="Admin" w:date="2019-10-26T21:34:00Z" w:initials="A">
+    <w:p>
+      <w:pPr>
+        <w:pStyle w:val="a7"/>
+        <w:rPr>
+          <w:lang w:val="ru-RU"/>
+        </w:rPr>
+      </w:pPr>
+      <w:r>
+        <w:rPr>
+          <w:rStyle w:val="a6"/>
+        </w:rPr>
+        <w:annotationRef/>
+      </w:r>
+      <w:r>
+        <w:t>UI</w:t>
+      </w:r>
+      <w:r>
+        <w:rPr>
+          <w:lang w:val="ru-RU"/>
+        </w:rPr>
+        <w:t xml:space="preserve"> </w:t>
+      </w:r>
+      <w:r>
+        <w:t>element</w:t>
+      </w:r>
+    </w:p>
+  </w:comment>
+  <w:comment w:id="2" w:author="Admin" w:date="2019-10-26T19:02:00Z" w:initials="A">
+    <w:p>
+      <w:pPr>
+        <w:pStyle w:val="a7"/>
+        <w:rPr>
+          <w:lang w:val="ru-RU"/>
+        </w:rPr>
+      </w:pPr>
+      <w:r>
+        <w:rPr>
+          <w:rStyle w:val="a6"/>
+        </w:rPr>
+        <w:annotationRef/>
+      </w:r>
+      <w:r>
+        <w:rPr>
+          <w:lang w:val="ru-RU"/>
+        </w:rPr>
+        <w:t>Что значит доступные уровни</w:t>
+      </w:r>
+      <w:r>
+        <w:rPr>
+          <w:lang w:val="ru-RU"/>
+        </w:rPr>
+        <w:t>?</w:t>
+      </w:r>
+    </w:p>
+  </w:comment>
+  <w:comment w:id="1" w:author="Admin" w:date="2019-10-26T21:35:00Z" w:initials="A">
+    <w:p>
+      <w:pPr>
+        <w:pStyle w:val="a7"/>
+      </w:pPr>
+      <w:r>
+        <w:rPr>
+          <w:rStyle w:val="a6"/>
+        </w:rPr>
+        <w:annotationRef/>
+      </w:r>
+      <w:r>
+        <w:t>UI element</w:t>
+      </w:r>
+    </w:p>
+  </w:comment>
+  <w:comment w:id="3" w:author="Admin" w:date="2019-10-26T21:34:00Z" w:initials="A">
+    <w:p>
+      <w:pPr>
+        <w:pStyle w:val="a7"/>
+        <w:rPr>
+          <w:lang w:val="ru-RU"/>
+        </w:rPr>
+      </w:pPr>
+      <w:r>
+        <w:rPr>
+          <w:rStyle w:val="a6"/>
+        </w:rPr>
+        <w:annotationRef/>
+      </w:r>
+      <w:r>
+        <w:t>UI</w:t>
+      </w:r>
+      <w:r>
+        <w:rPr>
+          <w:lang w:val="ru-RU"/>
+        </w:rPr>
+        <w:t xml:space="preserve"> </w:t>
+      </w:r>
+      <w:r>
+        <w:t>element</w:t>
+      </w:r>
+    </w:p>
+  </w:comment>
+  <w:comment w:id="4" w:author="Admin" w:date="2019-10-26T19:03:00Z" w:initials="A">
+    <w:p>
+      <w:pPr>
+        <w:pStyle w:val="a7"/>
+        <w:rPr>
+          <w:lang w:val="ru-RU"/>
+        </w:rPr>
+      </w:pPr>
+      <w:r>
+        <w:rPr>
+          <w:rStyle w:val="a6"/>
+        </w:rPr>
+        <w:annotationRef/>
+      </w:r>
+      <w:proofErr w:type="gramStart"/>
+      <w:r>
+        <w:rPr>
+          <w:lang w:val="ru-RU"/>
+        </w:rPr>
+        <w:t>Убедились</w:t>
+      </w:r>
+      <w:proofErr w:type="gramEnd"/>
+      <w:r>
+        <w:rPr>
+          <w:lang w:val="ru-RU"/>
+        </w:rPr>
+        <w:t xml:space="preserve"> что </w:t>
+      </w:r>
+      <w:r>
+        <w:t xml:space="preserve">groovy </w:t>
+      </w:r>
+      <w:r>
+        <w:rPr>
+          <w:lang w:val="ru-RU"/>
+        </w:rPr>
+        <w:t xml:space="preserve">умеет </w:t>
+      </w:r>
+    </w:p>
+  </w:comment>
+  <w:comment w:id="5" w:author="Admin" w:date="2019-10-26T19:07:00Z" w:initials="A">
+    <w:p>
+      <w:pPr>
+        <w:pStyle w:val="a7"/>
+        <w:rPr>
+          <w:lang w:val="ru-RU"/>
+        </w:rPr>
+      </w:pPr>
+      <w:r>
+        <w:rPr>
+          <w:rStyle w:val="a6"/>
+        </w:rPr>
+        <w:annotationRef/>
+      </w:r>
+      <w:r>
+        <w:rPr>
+          <w:lang w:val="ru-RU"/>
+        </w:rPr>
+        <w:t>Что такое результат симуляции</w:t>
+      </w:r>
+      <w:r>
+        <w:rPr>
+          <w:lang w:val="ru-RU"/>
+        </w:rPr>
+        <w:t>?</w:t>
+      </w:r>
+    </w:p>
+  </w:comment>
+  <w:comment w:id="6" w:author="Admin" w:date="2019-10-26T19:06:00Z" w:initials="A">
+    <w:p>
+      <w:pPr>
+        <w:pStyle w:val="a7"/>
+        <w:rPr>
+          <w:lang w:val="ru-RU"/>
+        </w:rPr>
+      </w:pPr>
+      <w:r>
+        <w:rPr>
+          <w:rStyle w:val="a6"/>
+        </w:rPr>
+        <w:annotationRef/>
+      </w:r>
+      <w:r>
+        <w:rPr>
+          <w:lang w:val="ru-RU"/>
+        </w:rPr>
+        <w:t>Что значит отправить обратно?</w:t>
+      </w:r>
+    </w:p>
+  </w:comment>
+  <w:comment w:id="7" w:author="Admin" w:date="2019-10-26T21:37:00Z" w:initials="A">
+    <w:p>
+      <w:pPr>
+        <w:pStyle w:val="a7"/>
+      </w:pPr>
+      <w:r>
+        <w:rPr>
+          <w:rStyle w:val="a6"/>
+        </w:rPr>
+        <w:annotationRef/>
+      </w:r>
+      <w:r>
+        <w:t>UI Element</w:t>
+      </w:r>
+    </w:p>
+  </w:comment>
+</w:comments>
+</file>
+
+<file path=word/commentsExtended.xml><?xml version="1.0" encoding="utf-8"?>
+<w15:commentsEx xmlns:wpc="http://schemas.microsoft.com/office/word/2010/wordprocessingCanvas" xmlns:cx="http://schemas.microsoft.com/office/drawing/2014/chartex" xmlns:mc="http://schemas.openxmlformats.org/markup-compatibility/2006" xmlns:o="urn:schemas-microsoft-com:office:office" xmlns:r="http://schemas.openxmlformats.org/officeDocument/2006/relationships" xmlns:m="http://schemas.openxmlformats.org/officeDocument/2006/math" xmlns:v="urn:schemas-microsoft-com:vml" xmlns:wp14="http://schemas.microsoft.com/office/word/2010/wordprocessingDrawing" xmlns:wp="http://schemas.openxmlformats.org/drawingml/2006/wordprocessingDrawing" xmlns:w10="urn:schemas-microsoft-com:office:word" xmlns:w="http://schemas.openxmlformats.org/wordprocessingml/2006/main" xmlns:w14="http://schemas.microsoft.com/office/word/2010/wordml" xmlns:w15="http://schemas.microsoft.com/office/word/2012/wordml" xmlns:w16se="http://schemas.microsoft.com/office/word/2015/wordml/symex" xmlns:wpg="http://schemas.microsoft.com/office/word/2010/wordprocessingGroup" xmlns:wpi="http://schemas.microsoft.com/office/word/2010/wordprocessingInk" xmlns:wne="http://schemas.microsoft.com/office/word/2006/wordml" xmlns:wps="http://schemas.microsoft.com/office/word/2010/wordprocessingShape" mc:Ignorable="w14 w15 w16se wp14">
+  <w15:commentEx w15:paraId="6167CD0C" w15:done="0"/>
+  <w15:commentEx w15:paraId="41B7D81D" w15:done="0"/>
+  <w15:commentEx w15:paraId="7910E3C7" w15:done="0"/>
+  <w15:commentEx w15:paraId="30833EAF" w15:done="0"/>
+  <w15:commentEx w15:paraId="44EAA92D" w15:done="0"/>
+  <w15:commentEx w15:paraId="7968F89D" w15:done="0"/>
+  <w15:commentEx w15:paraId="4B1693FF" w15:done="0"/>
+  <w15:commentEx w15:paraId="5B74D199" w15:done="0"/>
+</w15:commentsEx>
+</file>
+
 <file path=word/numbering.xml><?xml version="1.0" encoding="utf-8"?>
-<w:numbering xmlns:ve="http://schemas.openxmlformats.org/markup-compatibility/2006" xmlns:o="urn:schemas-microsoft-com:office:office" xmlns:r="http://schemas.openxmlformats.org/officeDocument/2006/relationships" xmlns:m="http://schemas.openxmlformats.org/officeDocument/2006/math" xmlns:v="urn:schemas-microsoft-com:vml" xmlns:wp="http://schemas.openxmlformats.org/drawingml/2006/wordprocessingDrawing" xmlns:w10="urn:schemas-microsoft-com:office:word" xmlns:w="http://schemas.openxmlformats.org/wordprocessingml/2006/main" xmlns:wne="http://schemas.microsoft.com/office/word/2006/wordml">
-  <w:abstractNum w:abstractNumId="0">
+<w:numbering xmlns:wpc="http://schemas.microsoft.com/office/word/2010/wordprocessingCanvas" xmlns:cx="http://schemas.microsoft.com/office/drawing/2014/chartex" xmlns:mc="http://schemas.openxmlformats.org/markup-compatibility/2006" xmlns:o="urn:schemas-microsoft-com:office:office" xmlns:r="http://schemas.openxmlformats.org/officeDocument/2006/relationships" xmlns:m="http://schemas.openxmlformats.org/officeDocument/2006/math" xmlns:v="urn:schemas-microsoft-com:vml" xmlns:wp14="http://schemas.microsoft.com/office/word/2010/wordprocessingDrawing" xmlns:wp="http://schemas.openxmlformats.org/drawingml/2006/wordprocessingDrawing" xmlns:w10="urn:schemas-microsoft-com:office:word" xmlns:w="http://schemas.openxmlformats.org/wordprocessingml/2006/main" xmlns:w14="http://schemas.microsoft.com/office/word/2010/wordml" xmlns:w15="http://schemas.microsoft.com/office/word/2012/wordml" xmlns:w16se="http://schemas.microsoft.com/office/word/2015/wordml/symex" xmlns:wpg="http://schemas.microsoft.com/office/word/2010/wordprocessingGroup" xmlns:wpi="http://schemas.microsoft.com/office/word/2010/wordprocessingInk" xmlns:wne="http://schemas.microsoft.com/office/word/2006/wordml" xmlns:wps="http://schemas.microsoft.com/office/word/2010/wordprocessingShape" mc:Ignorable="w14 w15 w16se wp14">
+  <w:abstractNum w:abstractNumId="0" w15:restartNumberingAfterBreak="0">
     <w:nsid w:val="00CA66B5"/>
     <w:multiLevelType w:val="multilevel"/>
     <w:tmpl w:val="A2423066"/>
@@ -3653,7 +3987,7 @@
       </w:rPr>
     </w:lvl>
   </w:abstractNum>
-  <w:abstractNum w:abstractNumId="1">
+  <w:abstractNum w:abstractNumId="1" w15:restartNumberingAfterBreak="0">
     <w:nsid w:val="00ED3486"/>
     <w:multiLevelType w:val="multilevel"/>
     <w:tmpl w:val="674C31DA"/>
@@ -3766,7 +4100,7 @@
       </w:rPr>
     </w:lvl>
   </w:abstractNum>
-  <w:abstractNum w:abstractNumId="2">
+  <w:abstractNum w:abstractNumId="2" w15:restartNumberingAfterBreak="0">
     <w:nsid w:val="066C1C99"/>
     <w:multiLevelType w:val="hybridMultilevel"/>
     <w:tmpl w:val="7BC24B88"/>
@@ -3879,7 +4213,7 @@
       </w:rPr>
     </w:lvl>
   </w:abstractNum>
-  <w:abstractNum w:abstractNumId="3">
+  <w:abstractNum w:abstractNumId="3" w15:restartNumberingAfterBreak="0">
     <w:nsid w:val="074F22E8"/>
     <w:multiLevelType w:val="multilevel"/>
     <w:tmpl w:val="57D03B4C"/>
@@ -3992,7 +4326,7 @@
       </w:rPr>
     </w:lvl>
   </w:abstractNum>
-  <w:abstractNum w:abstractNumId="4">
+  <w:abstractNum w:abstractNumId="4" w15:restartNumberingAfterBreak="0">
     <w:nsid w:val="098604C7"/>
     <w:multiLevelType w:val="multilevel"/>
     <w:tmpl w:val="80581FA8"/>
@@ -4105,7 +4439,7 @@
       </w:rPr>
     </w:lvl>
   </w:abstractNum>
-  <w:abstractNum w:abstractNumId="5">
+  <w:abstractNum w:abstractNumId="5" w15:restartNumberingAfterBreak="0">
     <w:nsid w:val="0D7278C8"/>
     <w:multiLevelType w:val="multilevel"/>
     <w:tmpl w:val="57D03B4C"/>
@@ -4218,7 +4552,7 @@
       </w:rPr>
     </w:lvl>
   </w:abstractNum>
-  <w:abstractNum w:abstractNumId="6">
+  <w:abstractNum w:abstractNumId="6" w15:restartNumberingAfterBreak="0">
     <w:nsid w:val="0DE70A70"/>
     <w:multiLevelType w:val="hybridMultilevel"/>
     <w:tmpl w:val="378201B0"/>
@@ -4331,7 +4665,7 @@
       </w:rPr>
     </w:lvl>
   </w:abstractNum>
-  <w:abstractNum w:abstractNumId="7">
+  <w:abstractNum w:abstractNumId="7" w15:restartNumberingAfterBreak="0">
     <w:nsid w:val="1ECF2B65"/>
     <w:multiLevelType w:val="multilevel"/>
     <w:tmpl w:val="36A83B6E"/>
@@ -4444,7 +4778,7 @@
       </w:rPr>
     </w:lvl>
   </w:abstractNum>
-  <w:abstractNum w:abstractNumId="8">
+  <w:abstractNum w:abstractNumId="8" w15:restartNumberingAfterBreak="0">
     <w:nsid w:val="22D1665B"/>
     <w:multiLevelType w:val="multilevel"/>
     <w:tmpl w:val="4D7A8F88"/>
@@ -4557,7 +4891,7 @@
       </w:rPr>
     </w:lvl>
   </w:abstractNum>
-  <w:abstractNum w:abstractNumId="9">
+  <w:abstractNum w:abstractNumId="9" w15:restartNumberingAfterBreak="0">
     <w:nsid w:val="2AD96FCE"/>
     <w:multiLevelType w:val="multilevel"/>
     <w:tmpl w:val="9078BD86"/>
@@ -4670,7 +5004,7 @@
       </w:rPr>
     </w:lvl>
   </w:abstractNum>
-  <w:abstractNum w:abstractNumId="10">
+  <w:abstractNum w:abstractNumId="10" w15:restartNumberingAfterBreak="0">
     <w:nsid w:val="2D9E4998"/>
     <w:multiLevelType w:val="hybridMultilevel"/>
     <w:tmpl w:val="28907B5E"/>
@@ -4783,7 +5117,7 @@
       </w:rPr>
     </w:lvl>
   </w:abstractNum>
-  <w:abstractNum w:abstractNumId="11">
+  <w:abstractNum w:abstractNumId="11" w15:restartNumberingAfterBreak="0">
     <w:nsid w:val="303B057D"/>
     <w:multiLevelType w:val="multilevel"/>
     <w:tmpl w:val="5350B29A"/>
@@ -4896,7 +5230,7 @@
       </w:rPr>
     </w:lvl>
   </w:abstractNum>
-  <w:abstractNum w:abstractNumId="12">
+  <w:abstractNum w:abstractNumId="12" w15:restartNumberingAfterBreak="0">
     <w:nsid w:val="374A604F"/>
     <w:multiLevelType w:val="multilevel"/>
     <w:tmpl w:val="5350B29A"/>
@@ -5009,7 +5343,7 @@
       </w:rPr>
     </w:lvl>
   </w:abstractNum>
-  <w:abstractNum w:abstractNumId="13">
+  <w:abstractNum w:abstractNumId="13" w15:restartNumberingAfterBreak="0">
     <w:nsid w:val="3C1522A4"/>
     <w:multiLevelType w:val="multilevel"/>
     <w:tmpl w:val="4D7A8F88"/>
@@ -5122,7 +5456,7 @@
       </w:rPr>
     </w:lvl>
   </w:abstractNum>
-  <w:abstractNum w:abstractNumId="14">
+  <w:abstractNum w:abstractNumId="14" w15:restartNumberingAfterBreak="0">
     <w:nsid w:val="3F7D705B"/>
     <w:multiLevelType w:val="hybridMultilevel"/>
     <w:tmpl w:val="25C20042"/>
@@ -5235,7 +5569,7 @@
       </w:rPr>
     </w:lvl>
   </w:abstractNum>
-  <w:abstractNum w:abstractNumId="15">
+  <w:abstractNum w:abstractNumId="15" w15:restartNumberingAfterBreak="0">
     <w:nsid w:val="4E526FF7"/>
     <w:multiLevelType w:val="hybridMultilevel"/>
     <w:tmpl w:val="4FEEEAEA"/>
@@ -5348,7 +5682,7 @@
       </w:rPr>
     </w:lvl>
   </w:abstractNum>
-  <w:abstractNum w:abstractNumId="16">
+  <w:abstractNum w:abstractNumId="16" w15:restartNumberingAfterBreak="0">
     <w:nsid w:val="53EF34BB"/>
     <w:multiLevelType w:val="multilevel"/>
     <w:tmpl w:val="4D7A8F88"/>
@@ -5461,7 +5795,7 @@
       </w:rPr>
     </w:lvl>
   </w:abstractNum>
-  <w:abstractNum w:abstractNumId="17">
+  <w:abstractNum w:abstractNumId="17" w15:restartNumberingAfterBreak="0">
     <w:nsid w:val="56414FDA"/>
     <w:multiLevelType w:val="multilevel"/>
     <w:tmpl w:val="AB902462"/>
@@ -5573,7 +5907,7 @@
       </w:rPr>
     </w:lvl>
   </w:abstractNum>
-  <w:abstractNum w:abstractNumId="18">
+  <w:abstractNum w:abstractNumId="18" w15:restartNumberingAfterBreak="0">
     <w:nsid w:val="56763C0D"/>
     <w:multiLevelType w:val="multilevel"/>
     <w:tmpl w:val="998E503E"/>
@@ -5686,7 +6020,7 @@
       </w:rPr>
     </w:lvl>
   </w:abstractNum>
-  <w:abstractNum w:abstractNumId="19">
+  <w:abstractNum w:abstractNumId="19" w15:restartNumberingAfterBreak="0">
     <w:nsid w:val="59F71728"/>
     <w:multiLevelType w:val="multilevel"/>
     <w:tmpl w:val="6F5452FA"/>
@@ -5799,7 +6133,7 @@
       </w:rPr>
     </w:lvl>
   </w:abstractNum>
-  <w:abstractNum w:abstractNumId="20">
+  <w:abstractNum w:abstractNumId="20" w15:restartNumberingAfterBreak="0">
     <w:nsid w:val="60AD19B3"/>
     <w:multiLevelType w:val="multilevel"/>
     <w:tmpl w:val="35E28DA8"/>
@@ -5912,7 +6246,7 @@
       </w:rPr>
     </w:lvl>
   </w:abstractNum>
-  <w:abstractNum w:abstractNumId="21">
+  <w:abstractNum w:abstractNumId="21" w15:restartNumberingAfterBreak="0">
     <w:nsid w:val="63F4478D"/>
     <w:multiLevelType w:val="multilevel"/>
     <w:tmpl w:val="35E28DA8"/>
@@ -6025,7 +6359,7 @@
       </w:rPr>
     </w:lvl>
   </w:abstractNum>
-  <w:abstractNum w:abstractNumId="22">
+  <w:abstractNum w:abstractNumId="22" w15:restartNumberingAfterBreak="0">
     <w:nsid w:val="6DD0181D"/>
     <w:multiLevelType w:val="multilevel"/>
     <w:tmpl w:val="80581FA8"/>
@@ -6138,7 +6472,7 @@
       </w:rPr>
     </w:lvl>
   </w:abstractNum>
-  <w:abstractNum w:abstractNumId="23">
+  <w:abstractNum w:abstractNumId="23" w15:restartNumberingAfterBreak="0">
     <w:nsid w:val="6E730049"/>
     <w:multiLevelType w:val="multilevel"/>
     <w:tmpl w:val="00000002"/>
@@ -6278,7 +6612,7 @@
       </w:rPr>
     </w:lvl>
   </w:abstractNum>
-  <w:abstractNum w:abstractNumId="24">
+  <w:abstractNum w:abstractNumId="24" w15:restartNumberingAfterBreak="0">
     <w:nsid w:val="712B5B90"/>
     <w:multiLevelType w:val="multilevel"/>
     <w:tmpl w:val="54B2CC9A"/>
@@ -6391,7 +6725,7 @@
       </w:rPr>
     </w:lvl>
   </w:abstractNum>
-  <w:abstractNum w:abstractNumId="25">
+  <w:abstractNum w:abstractNumId="25" w15:restartNumberingAfterBreak="0">
     <w:nsid w:val="757C6786"/>
     <w:multiLevelType w:val="multilevel"/>
     <w:tmpl w:val="33F484F4"/>
@@ -6504,7 +6838,7 @@
       </w:rPr>
     </w:lvl>
   </w:abstractNum>
-  <w:abstractNum w:abstractNumId="26">
+  <w:abstractNum w:abstractNumId="26" w15:restartNumberingAfterBreak="0">
     <w:nsid w:val="76FB3ABF"/>
     <w:multiLevelType w:val="multilevel"/>
     <w:tmpl w:val="00000002"/>
@@ -6644,7 +6978,7 @@
       </w:rPr>
     </w:lvl>
   </w:abstractNum>
-  <w:abstractNum w:abstractNumId="27">
+  <w:abstractNum w:abstractNumId="27" w15:restartNumberingAfterBreak="0">
     <w:nsid w:val="77623789"/>
     <w:multiLevelType w:val="multilevel"/>
     <w:tmpl w:val="4D7A8F88"/>
@@ -6757,7 +7091,7 @@
       </w:rPr>
     </w:lvl>
   </w:abstractNum>
-  <w:abstractNum w:abstractNumId="28">
+  <w:abstractNum w:abstractNumId="28" w15:restartNumberingAfterBreak="0">
     <w:nsid w:val="7A4A29E6"/>
     <w:multiLevelType w:val="multilevel"/>
     <w:tmpl w:val="4D7A8F88"/>
@@ -6870,7 +7204,7 @@
       </w:rPr>
     </w:lvl>
   </w:abstractNum>
-  <w:abstractNum w:abstractNumId="29">
+  <w:abstractNum w:abstractNumId="29" w15:restartNumberingAfterBreak="0">
     <w:nsid w:val="7D2A11FA"/>
     <w:multiLevelType w:val="multilevel"/>
     <w:tmpl w:val="6F5452FA"/>
@@ -6983,7 +7317,7 @@
       </w:rPr>
     </w:lvl>
   </w:abstractNum>
-  <w:abstractNum w:abstractNumId="30">
+  <w:abstractNum w:abstractNumId="30" w15:restartNumberingAfterBreak="0">
     <w:nsid w:val="7F4B38A5"/>
     <w:multiLevelType w:val="hybridMultilevel"/>
     <w:tmpl w:val="8EC211F0"/>
@@ -7193,8 +7527,16 @@
 </w:numbering>
 </file>
 
+<file path=word/people.xml><?xml version="1.0" encoding="utf-8"?>
+<w15:people xmlns:wpc="http://schemas.microsoft.com/office/word/2010/wordprocessingCanvas" xmlns:cx="http://schemas.microsoft.com/office/drawing/2014/chartex" xmlns:mc="http://schemas.openxmlformats.org/markup-compatibility/2006" xmlns:o="urn:schemas-microsoft-com:office:office" xmlns:r="http://schemas.openxmlformats.org/officeDocument/2006/relationships" xmlns:m="http://schemas.openxmlformats.org/officeDocument/2006/math" xmlns:v="urn:schemas-microsoft-com:vml" xmlns:wp14="http://schemas.microsoft.com/office/word/2010/wordprocessingDrawing" xmlns:wp="http://schemas.openxmlformats.org/drawingml/2006/wordprocessingDrawing" xmlns:w10="urn:schemas-microsoft-com:office:word" xmlns:w="http://schemas.openxmlformats.org/wordprocessingml/2006/main" xmlns:w14="http://schemas.microsoft.com/office/word/2010/wordml" xmlns:w15="http://schemas.microsoft.com/office/word/2012/wordml" xmlns:w16se="http://schemas.microsoft.com/office/word/2015/wordml/symex" xmlns:wpg="http://schemas.microsoft.com/office/word/2010/wordprocessingGroup" xmlns:wpi="http://schemas.microsoft.com/office/word/2010/wordprocessingInk" xmlns:wne="http://schemas.microsoft.com/office/word/2006/wordml" xmlns:wps="http://schemas.microsoft.com/office/word/2010/wordprocessingShape" mc:Ignorable="w14 w15 w16se wp14">
+  <w15:person w15:author="Admin">
+    <w15:presenceInfo w15:providerId="None" w15:userId="Admin"/>
+  </w15:person>
+</w15:people>
+</file>
+
 <file path=word/styles.xml><?xml version="1.0" encoding="utf-8"?>
-<w:styles xmlns:r="http://schemas.openxmlformats.org/officeDocument/2006/relationships" xmlns:w="http://schemas.openxmlformats.org/wordprocessingml/2006/main">
+<w:styles xmlns:mc="http://schemas.openxmlformats.org/markup-compatibility/2006" xmlns:r="http://schemas.openxmlformats.org/officeDocument/2006/relationships" xmlns:w="http://schemas.openxmlformats.org/wordprocessingml/2006/main" xmlns:w14="http://schemas.microsoft.com/office/word/2010/wordml" xmlns:w15="http://schemas.microsoft.com/office/word/2012/wordml" xmlns:w16se="http://schemas.microsoft.com/office/word/2015/wordml/symex" mc:Ignorable="w14 w15 w16se">
   <w:docDefaults>
     <w:rPrDefault>
       <w:rPr>
@@ -7210,144 +7552,378 @@
       </w:pPr>
     </w:pPrDefault>
   </w:docDefaults>
-  <w:latentStyles w:defLockedState="0" w:defUIPriority="99" w:defSemiHidden="1" w:defUnhideWhenUsed="1" w:defQFormat="0" w:count="267">
-    <w:lsdException w:name="Normal" w:semiHidden="0" w:uiPriority="0" w:unhideWhenUsed="0" w:qFormat="1"/>
-    <w:lsdException w:name="heading 1" w:semiHidden="0" w:uiPriority="9" w:unhideWhenUsed="0" w:qFormat="1"/>
-    <w:lsdException w:name="heading 2" w:uiPriority="9" w:qFormat="1"/>
-    <w:lsdException w:name="heading 3" w:uiPriority="9" w:qFormat="1"/>
-    <w:lsdException w:name="heading 4" w:uiPriority="9" w:qFormat="1"/>
-    <w:lsdException w:name="heading 5" w:uiPriority="9" w:qFormat="1"/>
-    <w:lsdException w:name="heading 6" w:uiPriority="9" w:qFormat="1"/>
-    <w:lsdException w:name="heading 7" w:uiPriority="9" w:qFormat="1"/>
-    <w:lsdException w:name="heading 8" w:uiPriority="9" w:qFormat="1"/>
-    <w:lsdException w:name="heading 9" w:uiPriority="9" w:qFormat="1"/>
-    <w:lsdException w:name="toc 1" w:uiPriority="39"/>
-    <w:lsdException w:name="toc 2" w:uiPriority="39"/>
-    <w:lsdException w:name="toc 3" w:uiPriority="39"/>
-    <w:lsdException w:name="toc 4" w:uiPriority="39"/>
-    <w:lsdException w:name="toc 5" w:uiPriority="39"/>
-    <w:lsdException w:name="toc 6" w:uiPriority="39"/>
-    <w:lsdException w:name="toc 7" w:uiPriority="39"/>
-    <w:lsdException w:name="toc 8" w:uiPriority="39"/>
-    <w:lsdException w:name="toc 9" w:uiPriority="39"/>
-    <w:lsdException w:name="caption" w:uiPriority="35" w:qFormat="1"/>
-    <w:lsdException w:name="Title" w:semiHidden="0" w:uiPriority="10" w:unhideWhenUsed="0" w:qFormat="1"/>
-    <w:lsdException w:name="Default Paragraph Font" w:uiPriority="1"/>
-    <w:lsdException w:name="Subtitle" w:semiHidden="0" w:uiPriority="11" w:unhideWhenUsed="0" w:qFormat="1"/>
-    <w:lsdException w:name="Strong" w:semiHidden="0" w:uiPriority="22" w:unhideWhenUsed="0" w:qFormat="1"/>
-    <w:lsdException w:name="Emphasis" w:semiHidden="0" w:uiPriority="20" w:unhideWhenUsed="0" w:qFormat="1"/>
-    <w:lsdException w:name="Table Grid" w:semiHidden="0" w:uiPriority="59" w:unhideWhenUsed="0"/>
-    <w:lsdException w:name="Placeholder Text" w:unhideWhenUsed="0"/>
-    <w:lsdException w:name="No Spacing" w:semiHidden="0" w:uiPriority="1" w:unhideWhenUsed="0" w:qFormat="1"/>
-    <w:lsdException w:name="Light Shading" w:semiHidden="0" w:uiPriority="60" w:unhideWhenUsed="0"/>
-    <w:lsdException w:name="Light List" w:semiHidden="0" w:uiPriority="61" w:unhideWhenUsed="0"/>
-    <w:lsdException w:name="Light Grid" w:semiHidden="0" w:uiPriority="62" w:unhideWhenUsed="0"/>
-    <w:lsdException w:name="Medium Shading 1" w:semiHidden="0" w:uiPriority="63" w:unhideWhenUsed="0"/>
-    <w:lsdException w:name="Medium Shading 2" w:semiHidden="0" w:uiPriority="64" w:unhideWhenUsed="0"/>
-    <w:lsdException w:name="Medium List 1" w:semiHidden="0" w:uiPriority="65" w:unhideWhenUsed="0"/>
-    <w:lsdException w:name="Medium List 2" w:semiHidden="0" w:uiPriority="66" w:unhideWhenUsed="0"/>
-    <w:lsdException w:name="Medium Grid 1" w:semiHidden="0" w:uiPriority="67" w:unhideWhenUsed="0"/>
-    <w:lsdException w:name="Medium Grid 2" w:semiHidden="0" w:uiPriority="68" w:unhideWhenUsed="0"/>
-    <w:lsdException w:name="Medium Grid 3" w:semiHidden="0" w:uiPriority="69" w:unhideWhenUsed="0"/>
-    <w:lsdException w:name="Dark List" w:semiHidden="0" w:uiPriority="70" w:unhideWhenUsed="0"/>
-    <w:lsdException w:name="Colorful Shading" w:semiHidden="0" w:uiPriority="71" w:unhideWhenUsed="0"/>
-    <w:lsdException w:name="Colorful List" w:semiHidden="0" w:uiPriority="72" w:unhideWhenUsed="0"/>
-    <w:lsdException w:name="Colorful Grid" w:semiHidden="0" w:uiPriority="73" w:unhideWhenUsed="0"/>
-    <w:lsdException w:name="Light Shading Accent 1" w:semiHidden="0" w:uiPriority="60" w:unhideWhenUsed="0"/>
-    <w:lsdException w:name="Light List Accent 1" w:semiHidden="0" w:uiPriority="61" w:unhideWhenUsed="0"/>
-    <w:lsdException w:name="Light Grid Accent 1" w:semiHidden="0" w:uiPriority="62" w:unhideWhenUsed="0"/>
-    <w:lsdException w:name="Medium Shading 1 Accent 1" w:semiHidden="0" w:uiPriority="63" w:unhideWhenUsed="0"/>
-    <w:lsdException w:name="Medium Shading 2 Accent 1" w:semiHidden="0" w:uiPriority="64" w:unhideWhenUsed="0"/>
-    <w:lsdException w:name="Medium List 1 Accent 1" w:semiHidden="0" w:uiPriority="65" w:unhideWhenUsed="0"/>
-    <w:lsdException w:name="Revision" w:unhideWhenUsed="0"/>
-    <w:lsdException w:name="List Paragraph" w:semiHidden="0" w:uiPriority="34" w:unhideWhenUsed="0" w:qFormat="1"/>
-    <w:lsdException w:name="Quote" w:semiHidden="0" w:uiPriority="29" w:unhideWhenUsed="0" w:qFormat="1"/>
-    <w:lsdException w:name="Intense Quote" w:semiHidden="0" w:uiPriority="30" w:unhideWhenUsed="0" w:qFormat="1"/>
-    <w:lsdException w:name="Medium List 2 Accent 1" w:semiHidden="0" w:uiPriority="66" w:unhideWhenUsed="0"/>
-    <w:lsdException w:name="Medium Grid 1 Accent 1" w:semiHidden="0" w:uiPriority="67" w:unhideWhenUsed="0"/>
-    <w:lsdException w:name="Medium Grid 2 Accent 1" w:semiHidden="0" w:uiPriority="68" w:unhideWhenUsed="0"/>
-    <w:lsdException w:name="Medium Grid 3 Accent 1" w:semiHidden="0" w:uiPriority="69" w:unhideWhenUsed="0"/>
-    <w:lsdException w:name="Dark List Accent 1" w:semiHidden="0" w:uiPriority="70" w:unhideWhenUsed="0"/>
-    <w:lsdException w:name="Colorful Shading Accent 1" w:semiHidden="0" w:uiPriority="71" w:unhideWhenUsed="0"/>
-    <w:lsdException w:name="Colorful List Accent 1" w:semiHidden="0" w:uiPriority="72" w:unhideWhenUsed="0"/>
-    <w:lsdException w:name="Colorful Grid Accent 1" w:semiHidden="0" w:uiPriority="73" w:unhideWhenUsed="0"/>
-    <w:lsdException w:name="Light Shading Accent 2" w:semiHidden="0" w:uiPriority="60" w:unhideWhenUsed="0"/>
-    <w:lsdException w:name="Light List Accent 2" w:semiHidden="0" w:uiPriority="61" w:unhideWhenUsed="0"/>
-    <w:lsdException w:name="Light Grid Accent 2" w:semiHidden="0" w:uiPriority="62" w:unhideWhenUsed="0"/>
-    <w:lsdException w:name="Medium Shading 1 Accent 2" w:semiHidden="0" w:uiPriority="63" w:unhideWhenUsed="0"/>
-    <w:lsdException w:name="Medium Shading 2 Accent 2" w:semiHidden="0" w:uiPriority="64" w:unhideWhenUsed="0"/>
-    <w:lsdException w:name="Medium List 1 Accent 2" w:semiHidden="0" w:uiPriority="65" w:unhideWhenUsed="0"/>
-    <w:lsdException w:name="Medium List 2 Accent 2" w:semiHidden="0" w:uiPriority="66" w:unhideWhenUsed="0"/>
-    <w:lsdException w:name="Medium Grid 1 Accent 2" w:semiHidden="0" w:uiPriority="67" w:unhideWhenUsed="0"/>
-    <w:lsdException w:name="Medium Grid 2 Accent 2" w:semiHidden="0" w:uiPriority="68" w:unhideWhenUsed="0"/>
-    <w:lsdException w:name="Medium Grid 3 Accent 2" w:semiHidden="0" w:uiPriority="69" w:unhideWhenUsed="0"/>
-    <w:lsdException w:name="Dark List Accent 2" w:semiHidden="0" w:uiPriority="70" w:unhideWhenUsed="0"/>
-    <w:lsdException w:name="Colorful Shading Accent 2" w:semiHidden="0" w:uiPriority="71" w:unhideWhenUsed="0"/>
-    <w:lsdException w:name="Colorful List Accent 2" w:semiHidden="0" w:uiPriority="72" w:unhideWhenUsed="0"/>
-    <w:lsdException w:name="Colorful Grid Accent 2" w:semiHidden="0" w:uiPriority="73" w:unhideWhenUsed="0"/>
-    <w:lsdException w:name="Light Shading Accent 3" w:semiHidden="0" w:uiPriority="60" w:unhideWhenUsed="0"/>
-    <w:lsdException w:name="Light List Accent 3" w:semiHidden="0" w:uiPriority="61" w:unhideWhenUsed="0"/>
-    <w:lsdException w:name="Light Grid Accent 3" w:semiHidden="0" w:uiPriority="62" w:unhideWhenUsed="0"/>
-    <w:lsdException w:name="Medium Shading 1 Accent 3" w:semiHidden="0" w:uiPriority="63" w:unhideWhenUsed="0"/>
-    <w:lsdException w:name="Medium Shading 2 Accent 3" w:semiHidden="0" w:uiPriority="64" w:unhideWhenUsed="0"/>
-    <w:lsdException w:name="Medium List 1 Accent 3" w:semiHidden="0" w:uiPriority="65" w:unhideWhenUsed="0"/>
-    <w:lsdException w:name="Medium List 2 Accent 3" w:semiHidden="0" w:uiPriority="66" w:unhideWhenUsed="0"/>
-    <w:lsdException w:name="Medium Grid 1 Accent 3" w:semiHidden="0" w:uiPriority="67" w:unhideWhenUsed="0"/>
-    <w:lsdException w:name="Medium Grid 2 Accent 3" w:semiHidden="0" w:uiPriority="68" w:unhideWhenUsed="0"/>
-    <w:lsdException w:name="Medium Grid 3 Accent 3" w:semiHidden="0" w:uiPriority="69" w:unhideWhenUsed="0"/>
-    <w:lsdException w:name="Dark List Accent 3" w:semiHidden="0" w:uiPriority="70" w:unhideWhenUsed="0"/>
-    <w:lsdException w:name="Colorful Shading Accent 3" w:semiHidden="0" w:uiPriority="71" w:unhideWhenUsed="0"/>
-    <w:lsdException w:name="Colorful List Accent 3" w:semiHidden="0" w:uiPriority="72" w:unhideWhenUsed="0"/>
-    <w:lsdException w:name="Colorful Grid Accent 3" w:semiHidden="0" w:uiPriority="73" w:unhideWhenUsed="0"/>
-    <w:lsdException w:name="Light Shading Accent 4" w:semiHidden="0" w:uiPriority="60" w:unhideWhenUsed="0"/>
-    <w:lsdException w:name="Light List Accent 4" w:semiHidden="0" w:uiPriority="61" w:unhideWhenUsed="0"/>
-    <w:lsdException w:name="Light Grid Accent 4" w:semiHidden="0" w:uiPriority="62" w:unhideWhenUsed="0"/>
-    <w:lsdException w:name="Medium Shading 1 Accent 4" w:semiHidden="0" w:uiPriority="63" w:unhideWhenUsed="0"/>
-    <w:lsdException w:name="Medium Shading 2 Accent 4" w:semiHidden="0" w:uiPriority="64" w:unhideWhenUsed="0"/>
-    <w:lsdException w:name="Medium List 1 Accent 4" w:semiHidden="0" w:uiPriority="65" w:unhideWhenUsed="0"/>
-    <w:lsdException w:name="Medium List 2 Accent 4" w:semiHidden="0" w:uiPriority="66" w:unhideWhenUsed="0"/>
-    <w:lsdException w:name="Medium Grid 1 Accent 4" w:semiHidden="0" w:uiPriority="67" w:unhideWhenUsed="0"/>
-    <w:lsdException w:name="Medium Grid 2 Accent 4" w:semiHidden="0" w:uiPriority="68" w:unhideWhenUsed="0"/>
-    <w:lsdException w:name="Medium Grid 3 Accent 4" w:semiHidden="0" w:uiPriority="69" w:unhideWhenUsed="0"/>
-    <w:lsdException w:name="Dark List Accent 4" w:semiHidden="0" w:uiPriority="70" w:unhideWhenUsed="0"/>
-    <w:lsdException w:name="Colorful Shading Accent 4" w:semiHidden="0" w:uiPriority="71" w:unhideWhenUsed="0"/>
-    <w:lsdException w:name="Colorful List Accent 4" w:semiHidden="0" w:uiPriority="72" w:unhideWhenUsed="0"/>
-    <w:lsdException w:name="Colorful Grid Accent 4" w:semiHidden="0" w:uiPriority="73" w:unhideWhenUsed="0"/>
-    <w:lsdException w:name="Light Shading Accent 5" w:semiHidden="0" w:uiPriority="60" w:unhideWhenUsed="0"/>
-    <w:lsdException w:name="Light List Accent 5" w:semiHidden="0" w:uiPriority="61" w:unhideWhenUsed="0"/>
-    <w:lsdException w:name="Light Grid Accent 5" w:semiHidden="0" w:uiPriority="62" w:unhideWhenUsed="0"/>
-    <w:lsdException w:name="Medium Shading 1 Accent 5" w:semiHidden="0" w:uiPriority="63" w:unhideWhenUsed="0"/>
-    <w:lsdException w:name="Medium Shading 2 Accent 5" w:semiHidden="0" w:uiPriority="64" w:unhideWhenUsed="0"/>
-    <w:lsdException w:name="Medium List 1 Accent 5" w:semiHidden="0" w:uiPriority="65" w:unhideWhenUsed="0"/>
-    <w:lsdException w:name="Medium List 2 Accent 5" w:semiHidden="0" w:uiPriority="66" w:unhideWhenUsed="0"/>
-    <w:lsdException w:name="Medium Grid 1 Accent 5" w:semiHidden="0" w:uiPriority="67" w:unhideWhenUsed="0"/>
-    <w:lsdException w:name="Medium Grid 2 Accent 5" w:semiHidden="0" w:uiPriority="68" w:unhideWhenUsed="0"/>
-    <w:lsdException w:name="Medium Grid 3 Accent 5" w:semiHidden="0" w:uiPriority="69" w:unhideWhenUsed="0"/>
-    <w:lsdException w:name="Dark List Accent 5" w:semiHidden="0" w:uiPriority="70" w:unhideWhenUsed="0"/>
-    <w:lsdException w:name="Colorful Shading Accent 5" w:semiHidden="0" w:uiPriority="71" w:unhideWhenUsed="0"/>
-    <w:lsdException w:name="Colorful List Accent 5" w:semiHidden="0" w:uiPriority="72" w:unhideWhenUsed="0"/>
-    <w:lsdException w:name="Colorful Grid Accent 5" w:semiHidden="0" w:uiPriority="73" w:unhideWhenUsed="0"/>
-    <w:lsdException w:name="Light Shading Accent 6" w:semiHidden="0" w:uiPriority="60" w:unhideWhenUsed="0"/>
-    <w:lsdException w:name="Light List Accent 6" w:semiHidden="0" w:uiPriority="61" w:unhideWhenUsed="0"/>
-    <w:lsdException w:name="Light Grid Accent 6" w:semiHidden="0" w:uiPriority="62" w:unhideWhenUsed="0"/>
-    <w:lsdException w:name="Medium Shading 1 Accent 6" w:semiHidden="0" w:uiPriority="63" w:unhideWhenUsed="0"/>
-    <w:lsdException w:name="Medium Shading 2 Accent 6" w:semiHidden="0" w:uiPriority="64" w:unhideWhenUsed="0"/>
-    <w:lsdException w:name="Medium List 1 Accent 6" w:semiHidden="0" w:uiPriority="65" w:unhideWhenUsed="0"/>
-    <w:lsdException w:name="Medium List 2 Accent 6" w:semiHidden="0" w:uiPriority="66" w:unhideWhenUsed="0"/>
-    <w:lsdException w:name="Medium Grid 1 Accent 6" w:semiHidden="0" w:uiPriority="67" w:unhideWhenUsed="0"/>
-    <w:lsdException w:name="Medium Grid 2 Accent 6" w:semiHidden="0" w:uiPriority="68" w:unhideWhenUsed="0"/>
-    <w:lsdException w:name="Medium Grid 3 Accent 6" w:semiHidden="0" w:uiPriority="69" w:unhideWhenUsed="0"/>
-    <w:lsdException w:name="Dark List Accent 6" w:semiHidden="0" w:uiPriority="70" w:unhideWhenUsed="0"/>
-    <w:lsdException w:name="Colorful Shading Accent 6" w:semiHidden="0" w:uiPriority="71" w:unhideWhenUsed="0"/>
-    <w:lsdException w:name="Colorful List Accent 6" w:semiHidden="0" w:uiPriority="72" w:unhideWhenUsed="0"/>
-    <w:lsdException w:name="Colorful Grid Accent 6" w:semiHidden="0" w:uiPriority="73" w:unhideWhenUsed="0"/>
-    <w:lsdException w:name="Subtle Emphasis" w:semiHidden="0" w:uiPriority="19" w:unhideWhenUsed="0" w:qFormat="1"/>
-    <w:lsdException w:name="Intense Emphasis" w:semiHidden="0" w:uiPriority="21" w:unhideWhenUsed="0" w:qFormat="1"/>
-    <w:lsdException w:name="Subtle Reference" w:semiHidden="0" w:uiPriority="31" w:unhideWhenUsed="0" w:qFormat="1"/>
-    <w:lsdException w:name="Intense Reference" w:semiHidden="0" w:uiPriority="32" w:unhideWhenUsed="0" w:qFormat="1"/>
-    <w:lsdException w:name="Book Title" w:semiHidden="0" w:uiPriority="33" w:unhideWhenUsed="0" w:qFormat="1"/>
-    <w:lsdException w:name="Bibliography" w:uiPriority="37"/>
-    <w:lsdException w:name="TOC Heading" w:uiPriority="39" w:qFormat="1"/>
+  <w:latentStyles w:defLockedState="0" w:defUIPriority="99" w:defSemiHidden="0" w:defUnhideWhenUsed="0" w:defQFormat="0" w:count="371">
+    <w:lsdException w:name="Normal" w:uiPriority="0" w:qFormat="1"/>
+    <w:lsdException w:name="heading 1" w:uiPriority="9" w:qFormat="1"/>
+    <w:lsdException w:name="heading 2" w:semiHidden="1" w:uiPriority="9" w:unhideWhenUsed="1" w:qFormat="1"/>
+    <w:lsdException w:name="heading 3" w:semiHidden="1" w:uiPriority="9" w:unhideWhenUsed="1" w:qFormat="1"/>
+    <w:lsdException w:name="heading 4" w:semiHidden="1" w:uiPriority="9" w:unhideWhenUsed="1" w:qFormat="1"/>
+    <w:lsdException w:name="heading 5" w:semiHidden="1" w:uiPriority="9" w:unhideWhenUsed="1" w:qFormat="1"/>
+    <w:lsdException w:name="heading 6" w:semiHidden="1" w:uiPriority="9" w:unhideWhenUsed="1" w:qFormat="1"/>
+    <w:lsdException w:name="heading 7" w:semiHidden="1" w:uiPriority="9" w:unhideWhenUsed="1" w:qFormat="1"/>
+    <w:lsdException w:name="heading 8" w:semiHidden="1" w:uiPriority="9" w:unhideWhenUsed="1" w:qFormat="1"/>
+    <w:lsdException w:name="heading 9" w:semiHidden="1" w:uiPriority="9" w:unhideWhenUsed="1" w:qFormat="1"/>
+    <w:lsdException w:name="index 1" w:semiHidden="1" w:unhideWhenUsed="1"/>
+    <w:lsdException w:name="index 2" w:semiHidden="1" w:unhideWhenUsed="1"/>
+    <w:lsdException w:name="index 3" w:semiHidden="1" w:unhideWhenUsed="1"/>
+    <w:lsdException w:name="index 4" w:semiHidden="1" w:unhideWhenUsed="1"/>
+    <w:lsdException w:name="index 5" w:semiHidden="1" w:unhideWhenUsed="1"/>
+    <w:lsdException w:name="index 6" w:semiHidden="1" w:unhideWhenUsed="1"/>
+    <w:lsdException w:name="index 7" w:semiHidden="1" w:unhideWhenUsed="1"/>
+    <w:lsdException w:name="index 8" w:semiHidden="1" w:unhideWhenUsed="1"/>
+    <w:lsdException w:name="index 9" w:semiHidden="1" w:unhideWhenUsed="1"/>
+    <w:lsdException w:name="toc 1" w:semiHidden="1" w:uiPriority="39" w:unhideWhenUsed="1"/>
+    <w:lsdException w:name="toc 2" w:semiHidden="1" w:uiPriority="39" w:unhideWhenUsed="1"/>
+    <w:lsdException w:name="toc 3" w:semiHidden="1" w:uiPriority="39" w:unhideWhenUsed="1"/>
+    <w:lsdException w:name="toc 4" w:semiHidden="1" w:uiPriority="39" w:unhideWhenUsed="1"/>
+    <w:lsdException w:name="toc 5" w:semiHidden="1" w:uiPriority="39" w:unhideWhenUsed="1"/>
+    <w:lsdException w:name="toc 6" w:semiHidden="1" w:uiPriority="39" w:unhideWhenUsed="1"/>
+    <w:lsdException w:name="toc 7" w:semiHidden="1" w:uiPriority="39" w:unhideWhenUsed="1"/>
+    <w:lsdException w:name="toc 8" w:semiHidden="1" w:uiPriority="39" w:unhideWhenUsed="1"/>
+    <w:lsdException w:name="toc 9" w:semiHidden="1" w:uiPriority="39" w:unhideWhenUsed="1"/>
+    <w:lsdException w:name="Normal Indent" w:semiHidden="1" w:unhideWhenUsed="1"/>
+    <w:lsdException w:name="footnote text" w:semiHidden="1" w:unhideWhenUsed="1"/>
+    <w:lsdException w:name="annotation text" w:semiHidden="1" w:unhideWhenUsed="1"/>
+    <w:lsdException w:name="header" w:semiHidden="1" w:unhideWhenUsed="1"/>
+    <w:lsdException w:name="footer" w:semiHidden="1" w:unhideWhenUsed="1"/>
+    <w:lsdException w:name="index heading" w:semiHidden="1" w:unhideWhenUsed="1"/>
+    <w:lsdException w:name="caption" w:semiHidden="1" w:uiPriority="35" w:unhideWhenUsed="1" w:qFormat="1"/>
+    <w:lsdException w:name="table of figures" w:semiHidden="1" w:unhideWhenUsed="1"/>
+    <w:lsdException w:name="envelope address" w:semiHidden="1" w:unhideWhenUsed="1"/>
+    <w:lsdException w:name="envelope return" w:semiHidden="1" w:unhideWhenUsed="1"/>
+    <w:lsdException w:name="footnote reference" w:semiHidden="1" w:unhideWhenUsed="1"/>
+    <w:lsdException w:name="annotation reference" w:semiHidden="1" w:unhideWhenUsed="1"/>
+    <w:lsdException w:name="line number" w:semiHidden="1" w:unhideWhenUsed="1"/>
+    <w:lsdException w:name="page number" w:semiHidden="1" w:unhideWhenUsed="1"/>
+    <w:lsdException w:name="endnote reference" w:semiHidden="1" w:unhideWhenUsed="1"/>
+    <w:lsdException w:name="endnote text" w:semiHidden="1" w:unhideWhenUsed="1"/>
+    <w:lsdException w:name="table of authorities" w:semiHidden="1" w:unhideWhenUsed="1"/>
+    <w:lsdException w:name="macro" w:semiHidden="1" w:unhideWhenUsed="1"/>
+    <w:lsdException w:name="toa heading" w:semiHidden="1" w:unhideWhenUsed="1"/>
+    <w:lsdException w:name="List" w:semiHidden="1" w:unhideWhenUsed="1"/>
+    <w:lsdException w:name="List Bullet" w:semiHidden="1" w:unhideWhenUsed="1"/>
+    <w:lsdException w:name="List Number" w:semiHidden="1" w:unhideWhenUsed="1"/>
+    <w:lsdException w:name="List 2" w:semiHidden="1" w:unhideWhenUsed="1"/>
+    <w:lsdException w:name="List 3" w:semiHidden="1" w:unhideWhenUsed="1"/>
+    <w:lsdException w:name="List 4" w:semiHidden="1" w:unhideWhenUsed="1"/>
+    <w:lsdException w:name="List 5" w:semiHidden="1" w:unhideWhenUsed="1"/>
+    <w:lsdException w:name="List Bullet 2" w:semiHidden="1" w:unhideWhenUsed="1"/>
+    <w:lsdException w:name="List Bullet 3" w:semiHidden="1" w:unhideWhenUsed="1"/>
+    <w:lsdException w:name="List Bullet 4" w:semiHidden="1" w:unhideWhenUsed="1"/>
+    <w:lsdException w:name="List Bullet 5" w:semiHidden="1" w:unhideWhenUsed="1"/>
+    <w:lsdException w:name="List Number 2" w:semiHidden="1" w:unhideWhenUsed="1"/>
+    <w:lsdException w:name="List Number 3" w:semiHidden="1" w:unhideWhenUsed="1"/>
+    <w:lsdException w:name="List Number 4" w:semiHidden="1" w:unhideWhenUsed="1"/>
+    <w:lsdException w:name="List Number 5" w:semiHidden="1" w:unhideWhenUsed="1"/>
+    <w:lsdException w:name="Title" w:uiPriority="10" w:qFormat="1"/>
+    <w:lsdException w:name="Closing" w:semiHidden="1" w:unhideWhenUsed="1"/>
+    <w:lsdException w:name="Signature" w:semiHidden="1" w:unhideWhenUsed="1"/>
+    <w:lsdException w:name="Default Paragraph Font" w:semiHidden="1" w:uiPriority="1" w:unhideWhenUsed="1"/>
+    <w:lsdException w:name="Body Text" w:semiHidden="1" w:unhideWhenUsed="1"/>
+    <w:lsdException w:name="Body Text Indent" w:semiHidden="1" w:unhideWhenUsed="1"/>
+    <w:lsdException w:name="List Continue" w:semiHidden="1" w:unhideWhenUsed="1"/>
+    <w:lsdException w:name="List Continue 2" w:semiHidden="1" w:unhideWhenUsed="1"/>
+    <w:lsdException w:name="List Continue 3" w:semiHidden="1" w:unhideWhenUsed="1"/>
+    <w:lsdException w:name="List Continue 4" w:semiHidden="1" w:unhideWhenUsed="1"/>
+    <w:lsdException w:name="List Continue 5" w:semiHidden="1" w:unhideWhenUsed="1"/>
+    <w:lsdException w:name="Message Header" w:semiHidden="1" w:unhideWhenUsed="1"/>
+    <w:lsdException w:name="Subtitle" w:uiPriority="11" w:qFormat="1"/>
+    <w:lsdException w:name="Salutation" w:semiHidden="1" w:unhideWhenUsed="1"/>
+    <w:lsdException w:name="Date" w:semiHidden="1" w:unhideWhenUsed="1"/>
+    <w:lsdException w:name="Body Text First Indent" w:semiHidden="1" w:unhideWhenUsed="1"/>
+    <w:lsdException w:name="Body Text First Indent 2" w:semiHidden="1" w:unhideWhenUsed="1"/>
+    <w:lsdException w:name="Note Heading" w:semiHidden="1" w:unhideWhenUsed="1"/>
+    <w:lsdException w:name="Body Text 2" w:semiHidden="1" w:unhideWhenUsed="1"/>
+    <w:lsdException w:name="Body Text 3" w:semiHidden="1" w:unhideWhenUsed="1"/>
+    <w:lsdException w:name="Body Text Indent 2" w:semiHidden="1" w:unhideWhenUsed="1"/>
+    <w:lsdException w:name="Body Text Indent 3" w:semiHidden="1" w:unhideWhenUsed="1"/>
+    <w:lsdException w:name="Block Text" w:semiHidden="1" w:unhideWhenUsed="1"/>
+    <w:lsdException w:name="Hyperlink" w:semiHidden="1" w:unhideWhenUsed="1"/>
+    <w:lsdException w:name="FollowedHyperlink" w:semiHidden="1" w:unhideWhenUsed="1"/>
+    <w:lsdException w:name="Strong" w:uiPriority="22" w:qFormat="1"/>
+    <w:lsdException w:name="Emphasis" w:uiPriority="20" w:qFormat="1"/>
+    <w:lsdException w:name="Document Map" w:semiHidden="1" w:unhideWhenUsed="1"/>
+    <w:lsdException w:name="Plain Text" w:semiHidden="1" w:unhideWhenUsed="1"/>
+    <w:lsdException w:name="E-mail Signature" w:semiHidden="1" w:unhideWhenUsed="1"/>
+    <w:lsdException w:name="HTML Top of Form" w:semiHidden="1" w:unhideWhenUsed="1"/>
+    <w:lsdException w:name="HTML Bottom of Form" w:semiHidden="1" w:unhideWhenUsed="1"/>
+    <w:lsdException w:name="Normal (Web)" w:semiHidden="1" w:unhideWhenUsed="1"/>
+    <w:lsdException w:name="HTML Acronym" w:semiHidden="1" w:unhideWhenUsed="1"/>
+    <w:lsdException w:name="HTML Address" w:semiHidden="1" w:unhideWhenUsed="1"/>
+    <w:lsdException w:name="HTML Cite" w:semiHidden="1" w:unhideWhenUsed="1"/>
+    <w:lsdException w:name="HTML Code" w:semiHidden="1" w:unhideWhenUsed="1"/>
+    <w:lsdException w:name="HTML Definition" w:semiHidden="1" w:unhideWhenUsed="1"/>
+    <w:lsdException w:name="HTML Keyboard" w:semiHidden="1" w:unhideWhenUsed="1"/>
+    <w:lsdException w:name="HTML Preformatted" w:semiHidden="1" w:unhideWhenUsed="1"/>
+    <w:lsdException w:name="HTML Sample" w:semiHidden="1" w:unhideWhenUsed="1"/>
+    <w:lsdException w:name="HTML Typewriter" w:semiHidden="1" w:unhideWhenUsed="1"/>
+    <w:lsdException w:name="HTML Variable" w:semiHidden="1" w:unhideWhenUsed="1"/>
+    <w:lsdException w:name="Normal Table" w:semiHidden="1" w:unhideWhenUsed="1"/>
+    <w:lsdException w:name="annotation subject" w:semiHidden="1" w:unhideWhenUsed="1"/>
+    <w:lsdException w:name="No List" w:semiHidden="1" w:unhideWhenUsed="1"/>
+    <w:lsdException w:name="Outline List 1" w:semiHidden="1" w:unhideWhenUsed="1"/>
+    <w:lsdException w:name="Outline List 2" w:semiHidden="1" w:unhideWhenUsed="1"/>
+    <w:lsdException w:name="Outline List 3" w:semiHidden="1" w:unhideWhenUsed="1"/>
+    <w:lsdException w:name="Table Simple 1" w:semiHidden="1" w:unhideWhenUsed="1"/>
+    <w:lsdException w:name="Table Simple 2" w:semiHidden="1" w:unhideWhenUsed="1"/>
+    <w:lsdException w:name="Table Simple 3" w:semiHidden="1" w:unhideWhenUsed="1"/>
+    <w:lsdException w:name="Table Classic 1" w:semiHidden="1" w:unhideWhenUsed="1"/>
+    <w:lsdException w:name="Table Classic 2" w:semiHidden="1" w:unhideWhenUsed="1"/>
+    <w:lsdException w:name="Table Classic 3" w:semiHidden="1" w:unhideWhenUsed="1"/>
+    <w:lsdException w:name="Table Classic 4" w:semiHidden="1" w:unhideWhenUsed="1"/>
+    <w:lsdException w:name="Table Colorful 1" w:semiHidden="1" w:unhideWhenUsed="1"/>
+    <w:lsdException w:name="Table Colorful 2" w:semiHidden="1" w:unhideWhenUsed="1"/>
+    <w:lsdException w:name="Table Colorful 3" w:semiHidden="1" w:unhideWhenUsed="1"/>
+    <w:lsdException w:name="Table Columns 1" w:semiHidden="1" w:unhideWhenUsed="1"/>
+    <w:lsdException w:name="Table Columns 2" w:semiHidden="1" w:unhideWhenUsed="1"/>
+    <w:lsdException w:name="Table Columns 3" w:semiHidden="1" w:unhideWhenUsed="1"/>
+    <w:lsdException w:name="Table Columns 4" w:semiHidden="1" w:unhideWhenUsed="1"/>
+    <w:lsdException w:name="Table Columns 5" w:semiHidden="1" w:unhideWhenUsed="1"/>
+    <w:lsdException w:name="Table Grid 1" w:semiHidden="1" w:unhideWhenUsed="1"/>
+    <w:lsdException w:name="Table Grid 2" w:semiHidden="1" w:unhideWhenUsed="1"/>
+    <w:lsdException w:name="Table Grid 3" w:semiHidden="1" w:unhideWhenUsed="1"/>
+    <w:lsdException w:name="Table Grid 4" w:semiHidden="1" w:unhideWhenUsed="1"/>
+    <w:lsdException w:name="Table Grid 5" w:semiHidden="1" w:unhideWhenUsed="1"/>
+    <w:lsdException w:name="Table Grid 6" w:semiHidden="1" w:unhideWhenUsed="1"/>
+    <w:lsdException w:name="Table Grid 7" w:semiHidden="1" w:unhideWhenUsed="1"/>
+    <w:lsdException w:name="Table Grid 8" w:semiHidden="1" w:unhideWhenUsed="1"/>
+    <w:lsdException w:name="Table List 1" w:semiHidden="1" w:unhideWhenUsed="1"/>
+    <w:lsdException w:name="Table List 2" w:semiHidden="1" w:unhideWhenUsed="1"/>
+    <w:lsdException w:name="Table List 3" w:semiHidden="1" w:unhideWhenUsed="1"/>
+    <w:lsdException w:name="Table List 4" w:semiHidden="1" w:unhideWhenUsed="1"/>
+    <w:lsdException w:name="Table List 5" w:semiHidden="1" w:unhideWhenUsed="1"/>
+    <w:lsdException w:name="Table List 6" w:semiHidden="1" w:unhideWhenUsed="1"/>
+    <w:lsdException w:name="Table List 7" w:semiHidden="1" w:unhideWhenUsed="1"/>
+    <w:lsdException w:name="Table List 8" w:semiHidden="1" w:unhideWhenUsed="1"/>
+    <w:lsdException w:name="Table 3D effects 1" w:semiHidden="1" w:unhideWhenUsed="1"/>
+    <w:lsdException w:name="Table 3D effects 2" w:semiHidden="1" w:unhideWhenUsed="1"/>
+    <w:lsdException w:name="Table 3D effects 3" w:semiHidden="1" w:unhideWhenUsed="1"/>
+    <w:lsdException w:name="Table Contemporary" w:semiHidden="1" w:unhideWhenUsed="1"/>
+    <w:lsdException w:name="Table Elegant" w:semiHidden="1" w:unhideWhenUsed="1"/>
+    <w:lsdException w:name="Table Professional" w:semiHidden="1" w:unhideWhenUsed="1"/>
+    <w:lsdException w:name="Table Subtle 1" w:semiHidden="1" w:unhideWhenUsed="1"/>
+    <w:lsdException w:name="Table Subtle 2" w:semiHidden="1" w:unhideWhenUsed="1"/>
+    <w:lsdException w:name="Table Web 1" w:semiHidden="1" w:unhideWhenUsed="1"/>
+    <w:lsdException w:name="Table Web 2" w:semiHidden="1" w:unhideWhenUsed="1"/>
+    <w:lsdException w:name="Table Web 3" w:semiHidden="1" w:unhideWhenUsed="1"/>
+    <w:lsdException w:name="Balloon Text" w:semiHidden="1" w:unhideWhenUsed="1"/>
+    <w:lsdException w:name="Table Grid" w:uiPriority="59"/>
+    <w:lsdException w:name="Table Theme" w:semiHidden="1" w:unhideWhenUsed="1"/>
+    <w:lsdException w:name="Placeholder Text" w:semiHidden="1"/>
+    <w:lsdException w:name="No Spacing" w:uiPriority="1" w:qFormat="1"/>
+    <w:lsdException w:name="Light Shading" w:uiPriority="60"/>
+    <w:lsdException w:name="Light List" w:uiPriority="61"/>
+    <w:lsdException w:name="Light Grid" w:uiPriority="62"/>
+    <w:lsdException w:name="Medium Shading 1" w:uiPriority="63"/>
+    <w:lsdException w:name="Medium Shading 2" w:uiPriority="64"/>
+    <w:lsdException w:name="Medium List 1" w:uiPriority="65"/>
+    <w:lsdException w:name="Medium List 2" w:uiPriority="66"/>
+    <w:lsdException w:name="Medium Grid 1" w:uiPriority="67"/>
+    <w:lsdException w:name="Medium Grid 2" w:uiPriority="68"/>
+    <w:lsdException w:name="Medium Grid 3" w:uiPriority="69"/>
+    <w:lsdException w:name="Dark List" w:uiPriority="70"/>
+    <w:lsdException w:name="Colorful Shading" w:uiPriority="71"/>
+    <w:lsdException w:name="Colorful List" w:uiPriority="72"/>
+    <w:lsdException w:name="Colorful Grid" w:uiPriority="73"/>
+    <w:lsdException w:name="Light Shading Accent 1" w:uiPriority="60"/>
+    <w:lsdException w:name="Light List Accent 1" w:uiPriority="61"/>
+    <w:lsdException w:name="Light Grid Accent 1" w:uiPriority="62"/>
+    <w:lsdException w:name="Medium Shading 1 Accent 1" w:uiPriority="63"/>
+    <w:lsdException w:name="Medium Shading 2 Accent 1" w:uiPriority="64"/>
+    <w:lsdException w:name="Medium List 1 Accent 1" w:uiPriority="65"/>
+    <w:lsdException w:name="Revision" w:semiHidden="1"/>
+    <w:lsdException w:name="List Paragraph" w:uiPriority="34" w:qFormat="1"/>
+    <w:lsdException w:name="Quote" w:uiPriority="29" w:qFormat="1"/>
+    <w:lsdException w:name="Intense Quote" w:uiPriority="30" w:qFormat="1"/>
+    <w:lsdException w:name="Medium List 2 Accent 1" w:uiPriority="66"/>
+    <w:lsdException w:name="Medium Grid 1 Accent 1" w:uiPriority="67"/>
+    <w:lsdException w:name="Medium Grid 2 Accent 1" w:uiPriority="68"/>
+    <w:lsdException w:name="Medium Grid 3 Accent 1" w:uiPriority="69"/>
+    <w:lsdException w:name="Dark List Accent 1" w:uiPriority="70"/>
+    <w:lsdException w:name="Colorful Shading Accent 1" w:uiPriority="71"/>
+    <w:lsdException w:name="Colorful List Accent 1" w:uiPriority="72"/>
+    <w:lsdException w:name="Colorful Grid Accent 1" w:uiPriority="73"/>
+    <w:lsdException w:name="Light Shading Accent 2" w:uiPriority="60"/>
+    <w:lsdException w:name="Light List Accent 2" w:uiPriority="61"/>
+    <w:lsdException w:name="Light Grid Accent 2" w:uiPriority="62"/>
+    <w:lsdException w:name="Medium Shading 1 Accent 2" w:uiPriority="63"/>
+    <w:lsdException w:name="Medium Shading 2 Accent 2" w:uiPriority="64"/>
+    <w:lsdException w:name="Medium List 1 Accent 2" w:uiPriority="65"/>
+    <w:lsdException w:name="Medium List 2 Accent 2" w:uiPriority="66"/>
+    <w:lsdException w:name="Medium Grid 1 Accent 2" w:uiPriority="67"/>
+    <w:lsdException w:name="Medium Grid 2 Accent 2" w:uiPriority="68"/>
+    <w:lsdException w:name="Medium Grid 3 Accent 2" w:uiPriority="69"/>
+    <w:lsdException w:name="Dark List Accent 2" w:uiPriority="70"/>
+    <w:lsdException w:name="Colorful Shading Accent 2" w:uiPriority="71"/>
+    <w:lsdException w:name="Colorful List Accent 2" w:uiPriority="72"/>
+    <w:lsdException w:name="Colorful Grid Accent 2" w:uiPriority="73"/>
+    <w:lsdException w:name="Light Shading Accent 3" w:uiPriority="60"/>
+    <w:lsdException w:name="Light List Accent 3" w:uiPriority="61"/>
+    <w:lsdException w:name="Light Grid Accent 3" w:uiPriority="62"/>
+    <w:lsdException w:name="Medium Shading 1 Accent 3" w:uiPriority="63"/>
+    <w:lsdException w:name="Medium Shading 2 Accent 3" w:uiPriority="64"/>
+    <w:lsdException w:name="Medium List 1 Accent 3" w:uiPriority="65"/>
+    <w:lsdException w:name="Medium List 2 Accent 3" w:uiPriority="66"/>
+    <w:lsdException w:name="Medium Grid 1 Accent 3" w:uiPriority="67"/>
+    <w:lsdException w:name="Medium Grid 2 Accent 3" w:uiPriority="68"/>
+    <w:lsdException w:name="Medium Grid 3 Accent 3" w:uiPriority="69"/>
+    <w:lsdException w:name="Dark List Accent 3" w:uiPriority="70"/>
+    <w:lsdException w:name="Colorful Shading Accent 3" w:uiPriority="71"/>
+    <w:lsdException w:name="Colorful List Accent 3" w:uiPriority="72"/>
+    <w:lsdException w:name="Colorful Grid Accent 3" w:uiPriority="73"/>
+    <w:lsdException w:name="Light Shading Accent 4" w:uiPriority="60"/>
+    <w:lsdException w:name="Light List Accent 4" w:uiPriority="61"/>
+    <w:lsdException w:name="Light Grid Accent 4" w:uiPriority="62"/>
+    <w:lsdException w:name="Medium Shading 1 Accent 4" w:uiPriority="63"/>
+    <w:lsdException w:name="Medium Shading 2 Accent 4" w:uiPriority="64"/>
+    <w:lsdException w:name="Medium List 1 Accent 4" w:uiPriority="65"/>
+    <w:lsdException w:name="Medium List 2 Accent 4" w:uiPriority="66"/>
+    <w:lsdException w:name="Medium Grid 1 Accent 4" w:uiPriority="67"/>
+    <w:lsdException w:name="Medium Grid 2 Accent 4" w:uiPriority="68"/>
+    <w:lsdException w:name="Medium Grid 3 Accent 4" w:uiPriority="69"/>
+    <w:lsdException w:name="Dark List Accent 4" w:uiPriority="70"/>
+    <w:lsdException w:name="Colorful Shading Accent 4" w:uiPriority="71"/>
+    <w:lsdException w:name="Colorful List Accent 4" w:uiPriority="72"/>
+    <w:lsdException w:name="Colorful Grid Accent 4" w:uiPriority="73"/>
+    <w:lsdException w:name="Light Shading Accent 5" w:uiPriority="60"/>
+    <w:lsdException w:name="Light List Accent 5" w:uiPriority="61"/>
+    <w:lsdException w:name="Light Grid Accent 5" w:uiPriority="62"/>
+    <w:lsdException w:name="Medium Shading 1 Accent 5" w:uiPriority="63"/>
+    <w:lsdException w:name="Medium Shading 2 Accent 5" w:uiPriority="64"/>
+    <w:lsdException w:name="Medium List 1 Accent 5" w:uiPriority="65"/>
+    <w:lsdException w:name="Medium List 2 Accent 5" w:uiPriority="66"/>
+    <w:lsdException w:name="Medium Grid 1 Accent 5" w:uiPriority="67"/>
+    <w:lsdException w:name="Medium Grid 2 Accent 5" w:uiPriority="68"/>
+    <w:lsdException w:name="Medium Grid 3 Accent 5" w:uiPriority="69"/>
+    <w:lsdException w:name="Dark List Accent 5" w:uiPriority="70"/>
+    <w:lsdException w:name="Colorful Shading Accent 5" w:uiPriority="71"/>
+    <w:lsdException w:name="Colorful List Accent 5" w:uiPriority="72"/>
+    <w:lsdException w:name="Colorful Grid Accent 5" w:uiPriority="73"/>
+    <w:lsdException w:name="Light Shading Accent 6" w:uiPriority="60"/>
+    <w:lsdException w:name="Light List Accent 6" w:uiPriority="61"/>
+    <w:lsdException w:name="Light Grid Accent 6" w:uiPriority="62"/>
+    <w:lsdException w:name="Medium Shading 1 Accent 6" w:uiPriority="63"/>
+    <w:lsdException w:name="Medium Shading 2 Accent 6" w:uiPriority="64"/>
+    <w:lsdException w:name="Medium List 1 Accent 6" w:uiPriority="65"/>
+    <w:lsdException w:name="Medium List 2 Accent 6" w:uiPriority="66"/>
+    <w:lsdException w:name="Medium Grid 1 Accent 6" w:uiPriority="67"/>
+    <w:lsdException w:name="Medium Grid 2 Accent 6" w:uiPriority="68"/>
+    <w:lsdException w:name="Medium Grid 3 Accent 6" w:uiPriority="69"/>
+    <w:lsdException w:name="Dark List Accent 6" w:uiPriority="70"/>
+    <w:lsdException w:name="Colorful Shading Accent 6" w:uiPriority="71"/>
+    <w:lsdException w:name="Colorful List Accent 6" w:uiPriority="72"/>
+    <w:lsdException w:name="Colorful Grid Accent 6" w:uiPriority="73"/>
+    <w:lsdException w:name="Subtle Emphasis" w:uiPriority="19" w:qFormat="1"/>
+    <w:lsdException w:name="Intense Emphasis" w:uiPriority="21" w:qFormat="1"/>
+    <w:lsdException w:name="Subtle Reference" w:uiPriority="31" w:qFormat="1"/>
+    <w:lsdException w:name="Intense Reference" w:uiPriority="32" w:qFormat="1"/>
+    <w:lsdException w:name="Book Title" w:uiPriority="33" w:qFormat="1"/>
+    <w:lsdException w:name="Bibliography" w:semiHidden="1" w:uiPriority="37" w:unhideWhenUsed="1"/>
+    <w:lsdException w:name="TOC Heading" w:semiHidden="1" w:uiPriority="39" w:unhideWhenUsed="1" w:qFormat="1"/>
+    <w:lsdException w:name="Plain Table 1" w:uiPriority="41"/>
+    <w:lsdException w:name="Plain Table 2" w:uiPriority="42"/>
+    <w:lsdException w:name="Plain Table 3" w:uiPriority="43"/>
+    <w:lsdException w:name="Plain Table 4" w:uiPriority="44"/>
+    <w:lsdException w:name="Plain Table 5" w:uiPriority="45"/>
+    <w:lsdException w:name="Grid Table Light" w:uiPriority="40"/>
+    <w:lsdException w:name="Grid Table 1 Light" w:uiPriority="46"/>
+    <w:lsdException w:name="Grid Table 2" w:uiPriority="47"/>
+    <w:lsdException w:name="Grid Table 3" w:uiPriority="48"/>
+    <w:lsdException w:name="Grid Table 4" w:uiPriority="49"/>
+    <w:lsdException w:name="Grid Table 5 Dark" w:uiPriority="50"/>
+    <w:lsdException w:name="Grid Table 6 Colorful" w:uiPriority="51"/>
+    <w:lsdException w:name="Grid Table 7 Colorful" w:uiPriority="52"/>
+    <w:lsdException w:name="Grid Table 1 Light Accent 1" w:uiPriority="46"/>
+    <w:lsdException w:name="Grid Table 2 Accent 1" w:uiPriority="47"/>
+    <w:lsdException w:name="Grid Table 3 Accent 1" w:uiPriority="48"/>
+    <w:lsdException w:name="Grid Table 4 Accent 1" w:uiPriority="49"/>
+    <w:lsdException w:name="Grid Table 5 Dark Accent 1" w:uiPriority="50"/>
+    <w:lsdException w:name="Grid Table 6 Colorful Accent 1" w:uiPriority="51"/>
+    <w:lsdException w:name="Grid Table 7 Colorful Accent 1" w:uiPriority="52"/>
+    <w:lsdException w:name="Grid Table 1 Light Accent 2" w:uiPriority="46"/>
+    <w:lsdException w:name="Grid Table 2 Accent 2" w:uiPriority="47"/>
+    <w:lsdException w:name="Grid Table 3 Accent 2" w:uiPriority="48"/>
+    <w:lsdException w:name="Grid Table 4 Accent 2" w:uiPriority="49"/>
+    <w:lsdException w:name="Grid Table 5 Dark Accent 2" w:uiPriority="50"/>
+    <w:lsdException w:name="Grid Table 6 Colorful Accent 2" w:uiPriority="51"/>
+    <w:lsdException w:name="Grid Table 7 Colorful Accent 2" w:uiPriority="52"/>
+    <w:lsdException w:name="Grid Table 1 Light Accent 3" w:uiPriority="46"/>
+    <w:lsdException w:name="Grid Table 2 Accent 3" w:uiPriority="47"/>
+    <w:lsdException w:name="Grid Table 3 Accent 3" w:uiPriority="48"/>
+    <w:lsdException w:name="Grid Table 4 Accent 3" w:uiPriority="49"/>
+    <w:lsdException w:name="Grid Table 5 Dark Accent 3" w:uiPriority="50"/>
+    <w:lsdException w:name="Grid Table 6 Colorful Accent 3" w:uiPriority="51"/>
+    <w:lsdException w:name="Grid Table 7 Colorful Accent 3" w:uiPriority="52"/>
+    <w:lsdException w:name="Grid Table 1 Light Accent 4" w:uiPriority="46"/>
+    <w:lsdException w:name="Grid Table 2 Accent 4" w:uiPriority="47"/>
+    <w:lsdException w:name="Grid Table 3 Accent 4" w:uiPriority="48"/>
+    <w:lsdException w:name="Grid Table 4 Accent 4" w:uiPriority="49"/>
+    <w:lsdException w:name="Grid Table 5 Dark Accent 4" w:uiPriority="50"/>
+    <w:lsdException w:name="Grid Table 6 Colorful Accent 4" w:uiPriority="51"/>
+    <w:lsdException w:name="Grid Table 7 Colorful Accent 4" w:uiPriority="52"/>
+    <w:lsdException w:name="Grid Table 1 Light Accent 5" w:uiPriority="46"/>
+    <w:lsdException w:name="Grid Table 2 Accent 5" w:uiPriority="47"/>
+    <w:lsdException w:name="Grid Table 3 Accent 5" w:uiPriority="48"/>
+    <w:lsdException w:name="Grid Table 4 Accent 5" w:uiPriority="49"/>
+    <w:lsdException w:name="Grid Table 5 Dark Accent 5" w:uiPriority="50"/>
+    <w:lsdException w:name="Grid Table 6 Colorful Accent 5" w:uiPriority="51"/>
+    <w:lsdException w:name="Grid Table 7 Colorful Accent 5" w:uiPriority="52"/>
+    <w:lsdException w:name="Grid Table 1 Light Accent 6" w:uiPriority="46"/>
+    <w:lsdException w:name="Grid Table 2 Accent 6" w:uiPriority="47"/>
+    <w:lsdException w:name="Grid Table 3 Accent 6" w:uiPriority="48"/>
+    <w:lsdException w:name="Grid Table 4 Accent 6" w:uiPriority="49"/>
+    <w:lsdException w:name="Grid Table 5 Dark Accent 6" w:uiPriority="50"/>
+    <w:lsdException w:name="Grid Table 6 Colorful Accent 6" w:uiPriority="51"/>
+    <w:lsdException w:name="Grid Table 7 Colorful Accent 6" w:uiPriority="52"/>
+    <w:lsdException w:name="List Table 1 Light" w:uiPriority="46"/>
+    <w:lsdException w:name="List Table 2" w:uiPriority="47"/>
+    <w:lsdException w:name="List Table 3" w:uiPriority="48"/>
+    <w:lsdException w:name="List Table 4" w:uiPriority="49"/>
+    <w:lsdException w:name="List Table 5 Dark" w:uiPriority="50"/>
+    <w:lsdException w:name="List Table 6 Colorful" w:uiPriority="51"/>
+    <w:lsdException w:name="List Table 7 Colorful" w:uiPriority="52"/>
+    <w:lsdException w:name="List Table 1 Light Accent 1" w:uiPriority="46"/>
+    <w:lsdException w:name="List Table 2 Accent 1" w:uiPriority="47"/>
+    <w:lsdException w:name="List Table 3 Accent 1" w:uiPriority="48"/>
+    <w:lsdException w:name="List Table 4 Accent 1" w:uiPriority="49"/>
+    <w:lsdException w:name="List Table 5 Dark Accent 1" w:uiPriority="50"/>
+    <w:lsdException w:name="List Table 6 Colorful Accent 1" w:uiPriority="51"/>
+    <w:lsdException w:name="List Table 7 Colorful Accent 1" w:uiPriority="52"/>
+    <w:lsdException w:name="List Table 1 Light Accent 2" w:uiPriority="46"/>
+    <w:lsdException w:name="List Table 2 Accent 2" w:uiPriority="47"/>
+    <w:lsdException w:name="List Table 3 Accent 2" w:uiPriority="48"/>
+    <w:lsdException w:name="List Table 4 Accent 2" w:uiPriority="49"/>
+    <w:lsdException w:name="List Table 5 Dark Accent 2" w:uiPriority="50"/>
+    <w:lsdException w:name="List Table 6 Colorful Accent 2" w:uiPriority="51"/>
+    <w:lsdException w:name="List Table 7 Colorful Accent 2" w:uiPriority="52"/>
+    <w:lsdException w:name="List Table 1 Light Accent 3" w:uiPriority="46"/>
+    <w:lsdException w:name="List Table 2 Accent 3" w:uiPriority="47"/>
+    <w:lsdException w:name="List Table 3 Accent 3" w:uiPriority="48"/>
+    <w:lsdException w:name="List Table 4 Accent 3" w:uiPriority="49"/>
+    <w:lsdException w:name="List Table 5 Dark Accent 3" w:uiPriority="50"/>
+    <w:lsdException w:name="List Table 6 Colorful Accent 3" w:uiPriority="51"/>
+    <w:lsdException w:name="List Table 7 Colorful Accent 3" w:uiPriority="52"/>
+    <w:lsdException w:name="List Table 1 Light Accent 4" w:uiPriority="46"/>
+    <w:lsdException w:name="List Table 2 Accent 4" w:uiPriority="47"/>
+    <w:lsdException w:name="List Table 3 Accent 4" w:uiPriority="48"/>
+    <w:lsdException w:name="List Table 4 Accent 4" w:uiPriority="49"/>
+    <w:lsdException w:name="List Table 5 Dark Accent 4" w:uiPriority="50"/>
+    <w:lsdException w:name="List Table 6 Colorful Accent 4" w:uiPriority="51"/>
+    <w:lsdException w:name="List Table 7 Colorful Accent 4" w:uiPriority="52"/>
+    <w:lsdException w:name="List Table 1 Light Accent 5" w:uiPriority="46"/>
+    <w:lsdException w:name="List Table 2 Accent 5" w:uiPriority="47"/>
+    <w:lsdException w:name="List Table 3 Accent 5" w:uiPriority="48"/>
+    <w:lsdException w:name="List Table 4 Accent 5" w:uiPriority="49"/>
+    <w:lsdException w:name="List Table 5 Dark Accent 5" w:uiPriority="50"/>
+    <w:lsdException w:name="List Table 6 Colorful Accent 5" w:uiPriority="51"/>
+    <w:lsdException w:name="List Table 7 Colorful Accent 5" w:uiPriority="52"/>
+    <w:lsdException w:name="List Table 1 Light Accent 6" w:uiPriority="46"/>
+    <w:lsdException w:name="List Table 2 Accent 6" w:uiPriority="47"/>
+    <w:lsdException w:name="List Table 3 Accent 6" w:uiPriority="48"/>
+    <w:lsdException w:name="List Table 4 Accent 6" w:uiPriority="49"/>
+    <w:lsdException w:name="List Table 5 Dark Accent 6" w:uiPriority="50"/>
+    <w:lsdException w:name="List Table 6 Colorful Accent 6" w:uiPriority="51"/>
+    <w:lsdException w:name="List Table 7 Colorful Accent 6" w:uiPriority="52"/>
   </w:latentStyles>
   <w:style w:type="paragraph" w:default="1" w:styleId="a">
     <w:name w:val="Normal"/>
@@ -7356,8 +7932,8 @@
   </w:style>
   <w:style w:type="paragraph" w:styleId="1">
     <w:name w:val="heading 1"/>
-    <w:basedOn w:val="normal"/>
-    <w:next w:val="normal"/>
+    <w:basedOn w:val="10"/>
+    <w:next w:val="10"/>
     <w:rsid w:val="00192B15"/>
     <w:pPr>
       <w:keepNext/>
@@ -7373,8 +7949,8 @@
   </w:style>
   <w:style w:type="paragraph" w:styleId="2">
     <w:name w:val="heading 2"/>
-    <w:basedOn w:val="normal"/>
-    <w:next w:val="normal"/>
+    <w:basedOn w:val="10"/>
+    <w:next w:val="10"/>
     <w:rsid w:val="00192B15"/>
     <w:pPr>
       <w:keepNext/>
@@ -7390,8 +7966,8 @@
   </w:style>
   <w:style w:type="paragraph" w:styleId="3">
     <w:name w:val="heading 3"/>
-    <w:basedOn w:val="normal"/>
-    <w:next w:val="normal"/>
+    <w:basedOn w:val="10"/>
+    <w:next w:val="10"/>
     <w:rsid w:val="00192B15"/>
     <w:pPr>
       <w:keepNext/>
@@ -7407,8 +7983,8 @@
   </w:style>
   <w:style w:type="paragraph" w:styleId="4">
     <w:name w:val="heading 4"/>
-    <w:basedOn w:val="normal"/>
-    <w:next w:val="normal"/>
+    <w:basedOn w:val="10"/>
+    <w:next w:val="10"/>
     <w:rsid w:val="00192B15"/>
     <w:pPr>
       <w:keepNext/>
@@ -7424,8 +8000,8 @@
   </w:style>
   <w:style w:type="paragraph" w:styleId="5">
     <w:name w:val="heading 5"/>
-    <w:basedOn w:val="normal"/>
-    <w:next w:val="normal"/>
+    <w:basedOn w:val="10"/>
+    <w:next w:val="10"/>
     <w:rsid w:val="00192B15"/>
     <w:pPr>
       <w:keepNext/>
@@ -7439,8 +8015,8 @@
   </w:style>
   <w:style w:type="paragraph" w:styleId="6">
     <w:name w:val="heading 6"/>
-    <w:basedOn w:val="normal"/>
-    <w:next w:val="normal"/>
+    <w:basedOn w:val="10"/>
+    <w:next w:val="10"/>
     <w:rsid w:val="00192B15"/>
     <w:pPr>
       <w:keepNext/>
@@ -7465,7 +8041,6 @@
     <w:uiPriority w:val="99"/>
     <w:semiHidden/>
     <w:unhideWhenUsed/>
-    <w:qFormat/>
     <w:tblPr>
       <w:tblInd w:w="0" w:type="dxa"/>
       <w:tblCellMar>
@@ -7482,8 +8057,8 @@
     <w:semiHidden/>
     <w:unhideWhenUsed/>
   </w:style>
-  <w:style w:type="paragraph" w:customStyle="1" w:styleId="normal">
-    <w:name w:val="normal"/>
+  <w:style w:type="paragraph" w:customStyle="1" w:styleId="10">
+    <w:name w:val="Обычный1"/>
     <w:rsid w:val="00192B15"/>
   </w:style>
   <w:style w:type="table" w:customStyle="1" w:styleId="TableNormal">
@@ -7500,8 +8075,8 @@
   </w:style>
   <w:style w:type="paragraph" w:styleId="a3">
     <w:name w:val="Title"/>
-    <w:basedOn w:val="normal"/>
-    <w:next w:val="normal"/>
+    <w:basedOn w:val="10"/>
+    <w:next w:val="10"/>
     <w:rsid w:val="00192B15"/>
     <w:pPr>
       <w:keepNext/>
@@ -7516,8 +8091,8 @@
   </w:style>
   <w:style w:type="paragraph" w:styleId="a4">
     <w:name w:val="Subtitle"/>
-    <w:basedOn w:val="normal"/>
-    <w:next w:val="normal"/>
+    <w:basedOn w:val="10"/>
+    <w:next w:val="10"/>
     <w:rsid w:val="00192B15"/>
     <w:pPr>
       <w:keepNext/>
@@ -7542,6 +8117,116 @@
       <w:ind w:left="720"/>
       <w:contextualSpacing/>
     </w:pPr>
+  </w:style>
+  <w:style w:type="character" w:styleId="a6">
+    <w:name w:val="annotation reference"/>
+    <w:basedOn w:val="a0"/>
+    <w:uiPriority w:val="99"/>
+    <w:semiHidden/>
+    <w:unhideWhenUsed/>
+    <w:rsid w:val="00A52CDD"/>
+    <w:rPr>
+      <w:sz w:val="16"/>
+      <w:szCs w:val="16"/>
+    </w:rPr>
+  </w:style>
+  <w:style w:type="paragraph" w:styleId="a7">
+    <w:name w:val="annotation text"/>
+    <w:basedOn w:val="a"/>
+    <w:link w:val="a8"/>
+    <w:uiPriority w:val="99"/>
+    <w:semiHidden/>
+    <w:unhideWhenUsed/>
+    <w:rsid w:val="00A52CDD"/>
+    <w:pPr>
+      <w:spacing w:line="240" w:lineRule="auto"/>
+    </w:pPr>
+    <w:rPr>
+      <w:sz w:val="20"/>
+      <w:szCs w:val="20"/>
+    </w:rPr>
+  </w:style>
+  <w:style w:type="character" w:customStyle="1" w:styleId="a8">
+    <w:name w:val="Текст примечания Знак"/>
+    <w:basedOn w:val="a0"/>
+    <w:link w:val="a7"/>
+    <w:uiPriority w:val="99"/>
+    <w:semiHidden/>
+    <w:rsid w:val="00A52CDD"/>
+    <w:rPr>
+      <w:sz w:val="20"/>
+      <w:szCs w:val="20"/>
+    </w:rPr>
+  </w:style>
+  <w:style w:type="paragraph" w:styleId="a9">
+    <w:name w:val="annotation subject"/>
+    <w:basedOn w:val="a7"/>
+    <w:next w:val="a7"/>
+    <w:link w:val="aa"/>
+    <w:uiPriority w:val="99"/>
+    <w:semiHidden/>
+    <w:unhideWhenUsed/>
+    <w:rsid w:val="00A52CDD"/>
+    <w:rPr>
+      <w:b/>
+      <w:bCs/>
+    </w:rPr>
+  </w:style>
+  <w:style w:type="character" w:customStyle="1" w:styleId="aa">
+    <w:name w:val="Тема примечания Знак"/>
+    <w:basedOn w:val="a8"/>
+    <w:link w:val="a9"/>
+    <w:uiPriority w:val="99"/>
+    <w:semiHidden/>
+    <w:rsid w:val="00A52CDD"/>
+    <w:rPr>
+      <w:b/>
+      <w:bCs/>
+      <w:sz w:val="20"/>
+      <w:szCs w:val="20"/>
+    </w:rPr>
+  </w:style>
+  <w:style w:type="paragraph" w:styleId="ab">
+    <w:name w:val="Balloon Text"/>
+    <w:basedOn w:val="a"/>
+    <w:link w:val="ac"/>
+    <w:uiPriority w:val="99"/>
+    <w:semiHidden/>
+    <w:unhideWhenUsed/>
+    <w:rsid w:val="00A52CDD"/>
+    <w:pPr>
+      <w:spacing w:after="0" w:line="240" w:lineRule="auto"/>
+    </w:pPr>
+    <w:rPr>
+      <w:rFonts w:ascii="Segoe UI" w:hAnsi="Segoe UI" w:cs="Segoe UI"/>
+      <w:sz w:val="18"/>
+      <w:szCs w:val="18"/>
+    </w:rPr>
+  </w:style>
+  <w:style w:type="character" w:customStyle="1" w:styleId="ac">
+    <w:name w:val="Текст выноски Знак"/>
+    <w:basedOn w:val="a0"/>
+    <w:link w:val="ab"/>
+    <w:uiPriority w:val="99"/>
+    <w:semiHidden/>
+    <w:rsid w:val="00A52CDD"/>
+    <w:rPr>
+      <w:rFonts w:ascii="Segoe UI" w:hAnsi="Segoe UI" w:cs="Segoe UI"/>
+      <w:sz w:val="18"/>
+      <w:szCs w:val="18"/>
+    </w:rPr>
+  </w:style>
+  <w:style w:type="character" w:styleId="ad">
+    <w:name w:val="Intense Emphasis"/>
+    <w:basedOn w:val="a0"/>
+    <w:uiPriority w:val="21"/>
+    <w:qFormat/>
+    <w:rsid w:val="00413AA0"/>
+    <w:rPr>
+      <w:i/>
+      <w:iCs/>
+      <w:color w:val="4F81BD" w:themeColor="accent1"/>
+    </w:rPr>
   </w:style>
 </w:styles>
 </file>

</xml_diff>

<commit_message>
Minor update of use-cases
</commit_message>
<xml_diff>
--- a/SRS(edited).docx
+++ b/SRS(edited).docx
@@ -65,16 +65,8 @@
         <w:rPr>
           <w:color w:val="000000"/>
         </w:rPr>
-        <w:t xml:space="preserve">V.V. </w:t>
-      </w:r>
-      <w:proofErr w:type="spellStart"/>
-      <w:r>
-        <w:rPr>
-          <w:color w:val="000000"/>
-        </w:rPr>
-        <w:t>Chernikov</w:t>
-      </w:r>
-      <w:proofErr w:type="spellEnd"/>
+        <w:t>V.V. Chernikov</w:t>
+      </w:r>
     </w:p>
     <w:p>
       <w:pPr>
@@ -95,16 +87,8 @@
         <w:rPr>
           <w:color w:val="000000"/>
         </w:rPr>
-        <w:t xml:space="preserve">O.S. </w:t>
-      </w:r>
-      <w:proofErr w:type="spellStart"/>
-      <w:r>
-        <w:rPr>
-          <w:color w:val="000000"/>
-        </w:rPr>
-        <w:t>Markelov</w:t>
-      </w:r>
-      <w:proofErr w:type="spellEnd"/>
+        <w:t>O.S. Markelov</w:t>
+      </w:r>
     </w:p>
     <w:p>
       <w:pPr>
@@ -125,16 +109,8 @@
         <w:rPr>
           <w:color w:val="000000"/>
         </w:rPr>
-        <w:t xml:space="preserve">S.O. </w:t>
-      </w:r>
-      <w:proofErr w:type="spellStart"/>
-      <w:r>
-        <w:rPr>
-          <w:color w:val="000000"/>
-        </w:rPr>
-        <w:t>Morozov</w:t>
-      </w:r>
-      <w:proofErr w:type="spellEnd"/>
+        <w:t>S.O. Morozov</w:t>
+      </w:r>
     </w:p>
     <w:p>
       <w:pPr>
@@ -155,16 +131,8 @@
         <w:rPr>
           <w:color w:val="000000"/>
         </w:rPr>
-        <w:t xml:space="preserve">I.V. </w:t>
-      </w:r>
-      <w:proofErr w:type="spellStart"/>
-      <w:r>
-        <w:rPr>
-          <w:color w:val="000000"/>
-        </w:rPr>
-        <w:t>Shatalov</w:t>
-      </w:r>
-      <w:proofErr w:type="spellEnd"/>
+        <w:t>I.V. Shatalov</w:t>
+      </w:r>
     </w:p>
     <w:p>
       <w:pPr>
@@ -197,10 +165,7 @@
         <w:spacing w:before="40" w:after="0" w:line="259" w:lineRule="auto"/>
       </w:pPr>
       <w:r>
-        <w:t>This is a comprehensive system for people with little experience in programming and robotics (e.g. middle and high school students) to practice their skills and acquire knowledge. The student is supposed to write a program for the robot, which determines i</w:t>
-      </w:r>
-      <w:r>
-        <w:t>ts further actions in the virtual world based on the readings of the sensors of this robot. To access the system a user has to perform authentication so that only students and teachers are able to work in the system.</w:t>
+        <w:t>This is a comprehensive system for people with little experience in programming and robotics (e.g. middle and high school students) to practice their skills and acquire knowledge. The student is supposed to write a program for the robot, which determines its further actions in the virtual world based on the readings of the sensors of this robot. To access the system a user has to perform authentication so that only students and teachers are able to work in the system.</w:t>
       </w:r>
     </w:p>
     <w:p>
@@ -210,13 +175,7 @@
         <w:spacing w:before="40" w:after="0" w:line="259" w:lineRule="auto"/>
       </w:pPr>
       <w:r>
-        <w:t>To program a robot a student uses an en</w:t>
-      </w:r>
-      <w:r>
-        <w:t>vironment designed for writing scripts for robots. The program can be loaded from hard drive or saved to hard drive. After writing a program, the student can release the programmed robot to a level and launch it. After that, the student can learn how their</w:t>
-      </w:r>
-      <w:r>
-        <w:t xml:space="preserve"> robot performed on the level by reading a simulation log or by watching a playback. The log can be saved to hard drive if the student needs it.</w:t>
+        <w:t>To program a robot a student uses an environment designed for writing scripts for robots. The program can be loaded from hard drive or saved to hard drive. After writing a program, the student can release the programmed robot to a level and launch it. After that, the student can learn how their robot performed on the level by reading a simulation log or by watching a playback. The log can be saved to hard drive if the student needs it.</w:t>
       </w:r>
     </w:p>
     <w:p>
@@ -226,21 +185,7 @@
         <w:spacing w:before="40" w:after="0" w:line="259" w:lineRule="auto"/>
       </w:pPr>
       <w:r>
-        <w:t>Using built-in tools, a teacher can create or load from hard drive levels with certain tasks and limitations or</w:t>
-      </w:r>
-      <w:r>
-        <w:t xml:space="preserve"> load a level from hard drive to change or observe. Once created, a level can be saved to hard drive. The teacher also has access to students’ performance, e.g. their code that was sent to server or number of levels completed by each student. The teacher c</w:t>
-      </w:r>
-      <w:r>
-        <w:t xml:space="preserve">an manage </w:t>
-      </w:r>
-      <w:proofErr w:type="gramStart"/>
-      <w:r>
-        <w:t>students</w:t>
-      </w:r>
-      <w:proofErr w:type="gramEnd"/>
-      <w:r>
-        <w:t xml:space="preserve"> accounts: create, edit and delete them, block and unblock certain students.</w:t>
+        <w:t>Using built-in tools, a teacher can create or load from hard drive levels with certain tasks and limitations or load a level from hard drive to change or observe. Once created, a level can be saved to hard drive. The teacher also has access to students’ performance, e.g. their code that was sent to server or number of levels completed by each student. The teacher can manage students accounts: create, edit and delete them, block and unblock certain students.</w:t>
       </w:r>
     </w:p>
     <w:p>
@@ -256,18 +201,7 @@
         </w:rPr>
       </w:pPr>
       <w:r>
-        <w:t>Levels have goals: e.g. a robot vacuum cleaner can be controlled on the “room” level, and its task will be to clean all the dust in it. By default there are diff</w:t>
-      </w:r>
-      <w:r>
-        <w:t xml:space="preserve">erent levels with different tasks. Also, students can program robots for multi-user levels, where their decisions will compete with each other under a </w:t>
-      </w:r>
-      <w:proofErr w:type="gramStart"/>
-      <w:r>
-        <w:t>teacher's</w:t>
-      </w:r>
-      <w:proofErr w:type="gramEnd"/>
-      <w:r>
-        <w:t xml:space="preserve"> supervision.</w:t>
+        <w:t>Levels have goals: e.g. a robot vacuum cleaner can be controlled on the “room” level, and its task will be to clean all the dust in it. By default there are different levels with different tasks. Also, students can program robots for multi-user levels, where their decisions will compete with each other under a teacher's supervision.</w:t>
       </w:r>
     </w:p>
     <w:p>
@@ -340,10 +274,7 @@
         <w:t>Robot</w:t>
       </w:r>
       <w:r>
-        <w:t xml:space="preserve"> – an object in virtual world manageable by user’s progra</w:t>
-      </w:r>
-      <w:r>
-        <w:t>mming code. Every robot has the set of sensors and actions available to a user.</w:t>
+        <w:t xml:space="preserve"> – an object in virtual world manageable by user’s programming code. Every robot has the set of sensors and actions available to a user.</w:t>
       </w:r>
     </w:p>
     <w:p>
@@ -371,10 +302,7 @@
         <w:t>Simulation</w:t>
       </w:r>
       <w:r>
-        <w:t xml:space="preserve"> – the process of interaction </w:t>
-      </w:r>
-      <w:r>
-        <w:t>between the code written by the student and the level, during which the level state is constantly updated according to the actions specified by the code.</w:t>
+        <w:t xml:space="preserve"> – the process of interaction between the code written by the student and the level, during which the level state is constantly updated according to the actions specified by the code.</w:t>
       </w:r>
     </w:p>
     <w:p>
@@ -388,29 +316,7 @@
         <w:t>Virtual time</w:t>
       </w:r>
       <w:r>
-        <w:t xml:space="preserve"> – number, representing time in simulation. It is independent of time in the real world. M</w:t>
-      </w:r>
-      <w:r>
-        <w:t xml:space="preserve">ost actions performed by the robot </w:t>
-      </w:r>
-      <w:proofErr w:type="gramStart"/>
-      <w:r>
-        <w:t>takes</w:t>
-      </w:r>
-      <w:proofErr w:type="gramEnd"/>
-      <w:r>
-        <w:t xml:space="preserve"> some virtual time to complete. Current virtual time is usually sum of time taken to perform robot’s actions, e.g. current virtual time is 0 seconds, robot is performing “move left for 3 seconds”, </w:t>
-      </w:r>
-      <w:proofErr w:type="gramStart"/>
-      <w:r>
-        <w:t>after</w:t>
-      </w:r>
-      <w:proofErr w:type="gramEnd"/>
-      <w:r>
-        <w:t xml:space="preserve"> he has finish</w:t>
-      </w:r>
-      <w:r>
-        <w:t>ed, virtual time equals 3 seconds.</w:t>
+        <w:t xml:space="preserve"> – number, representing time in simulation. It is independent of time in the real world. Most actions performed by the robot takes some virtual time to complete. Current virtual time is usually sum of time taken to perform robot’s actions, e.g. current virtual time is 0 seconds, robot is performing “move left for 3 seconds”, after he has finished, virtual time equals 3 seconds.</w:t>
       </w:r>
     </w:p>
     <w:p>
@@ -527,10 +433,7 @@
         <w:t>Simulation log</w:t>
       </w:r>
       <w:r>
-        <w:t xml:space="preserve"> – a human-readable text which describes the seque</w:t>
-      </w:r>
-      <w:r>
-        <w:t>nce of events that happened during the simulation (state of the level, sensor readings and robot actions on each simulation cycle). It is generated each time after the simulation is run.</w:t>
+        <w:t xml:space="preserve"> – a human-readable text which describes the sequence of events that happened during the simulation (state of the level, sensor readings and robot actions on each simulation cycle). It is generated each time after the simulation is run.</w:t>
       </w:r>
     </w:p>
     <w:p>
@@ -544,10 +447,7 @@
         <w:t>Log viewer</w:t>
       </w:r>
       <w:r>
-        <w:t xml:space="preserve"> – a user-interface screen that shows the simulation log to</w:t>
-      </w:r>
-      <w:r>
-        <w:t xml:space="preserve"> the student.</w:t>
+        <w:t xml:space="preserve"> – a user-interface screen that shows the simulation log to the student.</w:t>
       </w:r>
     </w:p>
     <w:p>
@@ -561,10 +461,7 @@
         <w:t>Simulation playback</w:t>
       </w:r>
       <w:r>
-        <w:t xml:space="preserve"> – a replay of a completed simulation represented as a sequence of states at each simulation cycle. It shows the student the state of simulation at a certain cycle, so it appears to the student as an animation with changing</w:t>
-      </w:r>
-      <w:r>
-        <w:t xml:space="preserve"> data about the level and its graphical representation. It can be paused so that the student watches it frame by frame.</w:t>
+        <w:t xml:space="preserve"> – a replay of a completed simulation represented as a sequence of states at each simulation cycle. It shows the student the state of simulation at a certain cycle, so it appears to the student as an animation with changing data about the level and its graphical representation. It can be paused so that the student watches it frame by frame.</w:t>
       </w:r>
     </w:p>
     <w:p>
@@ -592,10 +489,7 @@
         <w:t xml:space="preserve">Level editor </w:t>
       </w:r>
       <w:r>
-        <w:t>– code editor with access to premade templat</w:t>
-      </w:r>
-      <w:r>
-        <w:t>es, classes and levels, used to create or change existing levels.</w:t>
+        <w:t>– code editor with access to premade templates, classes and levels, used to create or change existing levels.</w:t>
       </w:r>
     </w:p>
     <w:p>
@@ -623,10 +517,7 @@
         <w:t>Main menu</w:t>
       </w:r>
       <w:r>
-        <w:t xml:space="preserve"> – a user-interface screen that appears right after authent</w:t>
-      </w:r>
-      <w:r>
-        <w:t>ication.</w:t>
+        <w:t xml:space="preserve"> – a user-interface screen that appears right after authentication.</w:t>
       </w:r>
     </w:p>
     <w:p>
@@ -668,10 +559,7 @@
         <w:t>Results of a simulation</w:t>
       </w:r>
       <w:r>
-        <w:t xml:space="preserve"> – a </w:t>
-      </w:r>
-      <w:r>
-        <w:t>set of data about a completed simulation, which includes its outcome (e.g. success or failure), states of the simulation at different simulation cycles, and actions performed by student’s robot.</w:t>
+        <w:t xml:space="preserve"> – a set of data about a completed simulation, which includes its outcome (e.g. success or failure), states of the simulation at different simulation cycles, and actions performed by student’s robot.</w:t>
       </w:r>
     </w:p>
     <w:p>
@@ -716,10 +604,7 @@
         <w:t>Student</w:t>
       </w:r>
       <w:r>
-        <w:t xml:space="preserve"> – a user that writes a programming code for th</w:t>
-      </w:r>
-      <w:r>
-        <w:t>e robot, sends it to the server for simulation and waits for report (textual or/and visual).</w:t>
+        <w:t xml:space="preserve"> – a user that writes a programming code for the robot, sends it to the server for simulation and waits for report (textual or/and visual).</w:t>
       </w:r>
     </w:p>
     <w:p>
@@ -733,10 +618,7 @@
         <w:t>Teacher</w:t>
       </w:r>
       <w:r>
-        <w:t xml:space="preserve"> – a user that inherits all the rights from a student in addition to the ability to edit the existing levels or create new ones as well as supervise the stu</w:t>
-      </w:r>
-      <w:r>
-        <w:t>dents’ performance.</w:t>
+        <w:t xml:space="preserve"> – a user that inherits all the rights from a student in addition to the ability to edit the existing levels or create new ones as well as supervise the students’ performance.</w:t>
       </w:r>
     </w:p>
     <w:p>
@@ -841,21 +723,7 @@
           <w:i/>
           <w:color w:val="2F5496"/>
         </w:rPr>
-        <w:t>Use-case “</w:t>
-      </w:r>
-      <w:r>
-        <w:rPr>
-          <w:i/>
-          <w:color w:val="2F5496"/>
-        </w:rPr>
-        <w:t>Simulate robot on the level</w:t>
-      </w:r>
-      <w:r>
-        <w:rPr>
-          <w:i/>
-          <w:color w:val="2F5496"/>
-        </w:rPr>
-        <w:t xml:space="preserve">” </w:t>
+        <w:t xml:space="preserve">Use-case “Simulate robot on the level” </w:t>
       </w:r>
     </w:p>
     <w:p>
@@ -1159,13 +1027,7 @@
         <w:rPr>
           <w:color w:val="000000"/>
         </w:rPr>
-        <w:t>The code is checke</w:t>
-      </w:r>
-      <w:r>
-        <w:rPr>
-          <w:color w:val="000000"/>
-        </w:rPr>
-        <w:t>d for synta</w:t>
+        <w:t>The code is checked for synta</w:t>
       </w:r>
       <w:r>
         <w:t>x</w:t>
@@ -1257,13 +1119,7 @@
         <w:rPr>
           <w:b/>
         </w:rPr>
-        <w:t>Alternative scenario &lt;</w:t>
-      </w:r>
-      <w:r>
-        <w:rPr>
-          <w:b/>
-        </w:rPr>
-        <w:t>Code has syntax errors&gt;:</w:t>
+        <w:t>Alternative scenario &lt;Code has syntax errors&gt;:</w:t>
       </w:r>
     </w:p>
     <w:p>
@@ -1487,13 +1343,7 @@
         <w:rPr>
           <w:color w:val="000000"/>
         </w:rPr>
-        <w:t>A report about what hap</w:t>
-      </w:r>
-      <w:r>
-        <w:rPr>
-          <w:color w:val="000000"/>
-        </w:rPr>
-        <w:t>pened is sent to the client and is shown to the student</w:t>
+        <w:t>A report about what happened is sent to the client and is shown to the student</w:t>
       </w:r>
     </w:p>
     <w:p>
@@ -1957,10 +1807,7 @@
         <w:t xml:space="preserve">Precondition: </w:t>
       </w:r>
       <w:r>
-        <w:t>Student has sent the code to the se</w:t>
-      </w:r>
-      <w:r>
-        <w:t>rver and received the result of the simulation</w:t>
+        <w:t>Student has sent the code to the server and received the result of the simulation</w:t>
       </w:r>
     </w:p>
     <w:p>
@@ -2314,10 +2161,7 @@
         <w:t xml:space="preserve">Goals: </w:t>
       </w:r>
       <w:r>
-        <w:t>watch what happe</w:t>
-      </w:r>
-      <w:r>
-        <w:t>ned on the level during the simulation</w:t>
+        <w:t>watch what happened on the level during the simulation</w:t>
       </w:r>
     </w:p>
     <w:p>
@@ -2411,13 +2255,7 @@
         <w:rPr>
           <w:color w:val="000000"/>
         </w:rPr>
-        <w:t>The sensors readings and actions performed by the robo</w:t>
-      </w:r>
-      <w:r>
-        <w:rPr>
-          <w:color w:val="000000"/>
-        </w:rPr>
-        <w:t>t are also shown</w:t>
+        <w:t>The sensors readings and actions performed by the robot are also shown</w:t>
       </w:r>
     </w:p>
     <w:p>
@@ -2436,18 +2274,7 @@
         <w:spacing w:after="0" w:line="259" w:lineRule="auto"/>
       </w:pPr>
       <w:r>
-        <w:t xml:space="preserve">The student can change the rate of the playback (making it run faster or slower), </w:t>
-      </w:r>
-      <w:proofErr w:type="gramStart"/>
-      <w:r>
-        <w:t>pause</w:t>
-      </w:r>
-      <w:proofErr w:type="gramEnd"/>
-      <w:r>
-        <w:t xml:space="preserve"> the playback, jump to a certain simulation cycle in the playback or go to the next or previous cycle of the playback. These actions are accessed by cli</w:t>
-      </w:r>
-      <w:r>
-        <w:t>cking corresponding buttons</w:t>
+        <w:t>The student can change the rate of the playback (making it run faster or slower), pause the playback, jump to a certain simulation cycle in the playback or go to the next or previous cycle of the playback. These actions are accessed by clicking corresponding buttons</w:t>
       </w:r>
     </w:p>
     <w:p>
@@ -2555,10 +2382,7 @@
         <w:t xml:space="preserve">Goals: </w:t>
       </w:r>
       <w:r>
-        <w:t>create a new level for t</w:t>
-      </w:r>
-      <w:r>
-        <w:t>ask</w:t>
+        <w:t>create a new level for task</w:t>
       </w:r>
     </w:p>
     <w:p>
@@ -2652,10 +2476,7 @@
         <w:rPr>
           <w:color w:val="000000"/>
         </w:rPr>
-        <w:t xml:space="preserve">Teacher writes code and creates </w:t>
-      </w:r>
-      <w:r>
-        <w:t>an environment</w:t>
+        <w:t>Teacher writes code</w:t>
       </w:r>
     </w:p>
     <w:p>
@@ -2836,10 +2657,7 @@
         <w:spacing w:after="0" w:line="259" w:lineRule="auto"/>
       </w:pPr>
       <w:r>
-        <w:t xml:space="preserve">If there are unsaved changes, the Teacher is asked if they should </w:t>
-      </w:r>
-      <w:r>
-        <w:t>be saved first</w:t>
+        <w:t>If there are unsaved changes, the Teacher is asked if they should be saved first</w:t>
       </w:r>
     </w:p>
     <w:p>
@@ -3032,10 +2850,7 @@
         <w:spacing w:after="0" w:line="259" w:lineRule="auto"/>
       </w:pPr>
       <w:r>
-        <w:t xml:space="preserve">The Teacher chooses where </w:t>
-      </w:r>
-      <w:r>
-        <w:t>to save the file and clicks ‘OK’</w:t>
+        <w:t>The Teacher chooses where to save the file and clicks ‘OK’</w:t>
       </w:r>
     </w:p>
     <w:p>
@@ -3118,10 +2933,7 @@
         <w:t xml:space="preserve">Precondition: </w:t>
       </w:r>
       <w:r>
-        <w:t>Teacher is in</w:t>
-      </w:r>
-      <w:r>
-        <w:t xml:space="preserve"> the main menu</w:t>
+        <w:t>Teacher is in the main menu</w:t>
       </w:r>
     </w:p>
     <w:p>
@@ -3318,10 +3130,7 @@
         <w:spacing w:after="0"/>
       </w:pPr>
       <w:r>
-        <w:t xml:space="preserve">A list of levels for which the student created </w:t>
-      </w:r>
-      <w:r>
-        <w:t>scripts appears, providing a list of all the scripts sent to the server</w:t>
+        <w:t>A list of levels for which the student created scripts appears, providing a list of all the scripts sent to the server</w:t>
       </w:r>
     </w:p>
     <w:p>
@@ -3399,10 +3208,7 @@
         <w:t xml:space="preserve">Goals: </w:t>
       </w:r>
       <w:r>
-        <w:t>Create a new account for studen</w:t>
-      </w:r>
-      <w:r>
-        <w:t>t</w:t>
+        <w:t>Create a new account for student</w:t>
       </w:r>
     </w:p>
     <w:p>
@@ -3569,10 +3375,7 @@
         <w:ind w:left="425"/>
       </w:pPr>
       <w:r>
-        <w:t>The ou</w:t>
-      </w:r>
-      <w:r>
-        <w:t>tcome (success or failure) is shown to the teacher</w:t>
+        <w:t>The outcome (success or failure) is shown to the teacher</w:t>
       </w:r>
     </w:p>
     <w:p>
@@ -3599,15 +3402,7 @@
         <w:ind w:left="425"/>
       </w:pPr>
       <w:r>
-        <w:t xml:space="preserve">When check 7 failed (invalid data for account), show the errors and suggest </w:t>
-      </w:r>
-      <w:proofErr w:type="gramStart"/>
-      <w:r>
-        <w:t>to correct</w:t>
-      </w:r>
-      <w:proofErr w:type="gramEnd"/>
-      <w:r>
-        <w:t xml:space="preserve"> the data.</w:t>
+        <w:t>When check 7 failed (invalid data for account), show the errors and suggest to correct the data.</w:t>
       </w:r>
     </w:p>
     <w:p>
@@ -3655,13 +3450,7 @@
         <w:rPr>
           <w:b/>
         </w:rPr>
-        <w:t>Goa</w:t>
-      </w:r>
-      <w:r>
-        <w:rPr>
-          <w:b/>
-        </w:rPr>
-        <w:t xml:space="preserve">ls: </w:t>
+        <w:t xml:space="preserve">Goals: </w:t>
       </w:r>
       <w:r>
         <w:t>Edit student’s account info</w:t>
@@ -3845,21 +3634,7 @@
         <w:rPr>
           <w:b/>
         </w:rPr>
-        <w:t xml:space="preserve">Alternative scenario &lt;Unable to edit </w:t>
-      </w:r>
-      <w:proofErr w:type="gramStart"/>
-      <w:r>
-        <w:rPr>
-          <w:b/>
-        </w:rPr>
-        <w:t>an account</w:t>
-      </w:r>
-      <w:proofErr w:type="gramEnd"/>
-      <w:r>
-        <w:rPr>
-          <w:b/>
-        </w:rPr>
-        <w:t xml:space="preserve"> info&gt;:</w:t>
+        <w:t>Alternative scenario &lt;Unable to edit an account info&gt;:</w:t>
       </w:r>
     </w:p>
     <w:p>
@@ -3872,15 +3647,7 @@
         <w:ind w:left="425"/>
       </w:pPr>
       <w:r>
-        <w:t xml:space="preserve">When check 7 failed (invalid data for account), show the errors and suggest </w:t>
-      </w:r>
-      <w:proofErr w:type="gramStart"/>
-      <w:r>
-        <w:t>to correct</w:t>
-      </w:r>
-      <w:proofErr w:type="gramEnd"/>
-      <w:r>
-        <w:t xml:space="preserve"> the data.</w:t>
+        <w:t>When check 7 failed (invalid data for account), show the errors and suggest to correct the data.</w:t>
       </w:r>
     </w:p>
     <w:p>
@@ -3915,10 +3682,7 @@
         <w:t xml:space="preserve">Actors: </w:t>
       </w:r>
       <w:r>
-        <w:t>Tea</w:t>
-      </w:r>
-      <w:r>
-        <w:t>cher</w:t>
+        <w:t>Teacher</w:t>
       </w:r>
     </w:p>
     <w:p>
@@ -4026,10 +3790,7 @@
         <w:ind w:left="425"/>
       </w:pPr>
       <w:r>
-        <w:t>A</w:t>
-      </w:r>
-      <w:r>
-        <w:t xml:space="preserve"> confirmation dialog appears</w:t>
+        <w:t>A confirmation dialog appears</w:t>
       </w:r>
     </w:p>
     <w:p>
@@ -4089,10 +3850,7 @@
         <w:ind w:left="425"/>
       </w:pPr>
       <w:r>
-        <w:t>The request is sent to the se</w:t>
-      </w:r>
-      <w:r>
-        <w:t>rver, where student’s account is deleted</w:t>
+        <w:t>The request is sent to the server, where student’s account is deleted</w:t>
       </w:r>
     </w:p>
     <w:p>
@@ -4279,10 +4037,7 @@
         <w:ind w:left="425"/>
       </w:pPr>
       <w:r>
-        <w:t>Teacher c</w:t>
-      </w:r>
-      <w:r>
-        <w:t>licks the ‘Confirm’ button</w:t>
+        <w:t>Teacher clicks the ‘Confirm’ button</w:t>
       </w:r>
     </w:p>
     <w:p>
@@ -4345,14 +4100,7 @@
           <w:i/>
           <w:color w:val="2F5496"/>
         </w:rPr>
-        <w:t>Use-case “Unblock s</w:t>
-      </w:r>
-      <w:r>
-        <w:rPr>
-          <w:i/>
-          <w:color w:val="2F5496"/>
-        </w:rPr>
-        <w:t>tudent’s account”</w:t>
+        <w:t>Use-case “Unblock student’s account”</w:t>
       </w:r>
     </w:p>
     <w:p>
@@ -4522,10 +4270,7 @@
         <w:ind w:left="426"/>
       </w:pPr>
       <w:r>
-        <w:t xml:space="preserve">The result (success or failure) of the account unblocking </w:t>
-      </w:r>
-      <w:r>
-        <w:t>is sent back to the client</w:t>
+        <w:t>The result (success or failure) of the account unblocking is sent back to the client</w:t>
       </w:r>
     </w:p>
     <w:p>
@@ -4704,10 +4449,7 @@
         <w:ind w:left="425"/>
       </w:pPr>
       <w:r>
-        <w:t>The client connects to the server and checks if the entered login and passwo</w:t>
-      </w:r>
-      <w:r>
-        <w:t>rd are valid</w:t>
+        <w:t>The client connects to the server and checks if the entered login and password are valid</w:t>
       </w:r>
     </w:p>
     <w:p>
@@ -4722,15 +4464,7 @@
         <w:ind w:left="425"/>
       </w:pPr>
       <w:r>
-        <w:t xml:space="preserve">The user becomes a student or a teacher depending on whose </w:t>
-      </w:r>
-      <w:proofErr w:type="spellStart"/>
-      <w:r>
-        <w:t>the</w:t>
-      </w:r>
-      <w:proofErr w:type="spellEnd"/>
-      <w:r>
-        <w:t xml:space="preserve"> entered login is</w:t>
+        <w:t>The user becomes a student or a teacher depending on whose the entered login is</w:t>
       </w:r>
     </w:p>
     <w:p>
@@ -4807,10 +4541,7 @@
         <w:ind w:left="425"/>
       </w:pPr>
       <w:r>
-        <w:t xml:space="preserve">When check 2 failed (can’t reach the server due to a network error), a notification about that is shown </w:t>
-      </w:r>
-      <w:r>
-        <w:t>to the user</w:t>
+        <w:t>When check 2 failed (can’t reach the server due to a network error), a notification about that is shown to the user</w:t>
       </w:r>
     </w:p>
     <w:p>
@@ -5028,13 +4759,7 @@
         <w:rPr>
           <w:color w:val="000000"/>
         </w:rPr>
-        <w:t>describing it in Jav</w:t>
-      </w:r>
-      <w:r>
-        <w:rPr>
-          <w:color w:val="000000"/>
-        </w:rPr>
-        <w:t>a/Groovy programming language.</w:t>
+        <w:t>describing it in Java/Groovy programming language.</w:t>
       </w:r>
     </w:p>
     <w:p>

</xml_diff>

<commit_message>
SRS final version (hopefully)
</commit_message>
<xml_diff>
--- a/SRS(edited).docx
+++ b/SRS(edited).docx
@@ -4,7 +4,6 @@
   <w:body>
     <w:p>
       <w:pPr>
-        <w:keepNext/>
         <w:keepLines/>
         <w:spacing w:before="240" w:after="0" w:line="259" w:lineRule="auto"/>
         <w:rPr>
@@ -24,7 +23,6 @@
     </w:p>
     <w:p>
       <w:pPr>
-        <w:keepNext/>
         <w:keepLines/>
         <w:numPr>
           <w:ilvl w:val="0"/>
@@ -65,8 +63,16 @@
         <w:rPr>
           <w:color w:val="000000"/>
         </w:rPr>
-        <w:t>V.V. Chernikov</w:t>
-      </w:r>
+        <w:t xml:space="preserve">V.V. </w:t>
+      </w:r>
+      <w:proofErr w:type="spellStart"/>
+      <w:r>
+        <w:rPr>
+          <w:color w:val="000000"/>
+        </w:rPr>
+        <w:t>Chernikov</w:t>
+      </w:r>
+      <w:proofErr w:type="spellEnd"/>
     </w:p>
     <w:p>
       <w:pPr>
@@ -87,8 +93,16 @@
         <w:rPr>
           <w:color w:val="000000"/>
         </w:rPr>
-        <w:t>O.S. Markelov</w:t>
-      </w:r>
+        <w:t xml:space="preserve">O.S. </w:t>
+      </w:r>
+      <w:proofErr w:type="spellStart"/>
+      <w:r>
+        <w:rPr>
+          <w:color w:val="000000"/>
+        </w:rPr>
+        <w:t>Markelov</w:t>
+      </w:r>
+      <w:proofErr w:type="spellEnd"/>
     </w:p>
     <w:p>
       <w:pPr>
@@ -109,8 +123,16 @@
         <w:rPr>
           <w:color w:val="000000"/>
         </w:rPr>
-        <w:t>S.O. Morozov</w:t>
-      </w:r>
+        <w:t xml:space="preserve">S.O. </w:t>
+      </w:r>
+      <w:proofErr w:type="spellStart"/>
+      <w:r>
+        <w:rPr>
+          <w:color w:val="000000"/>
+        </w:rPr>
+        <w:t>Morozov</w:t>
+      </w:r>
+      <w:proofErr w:type="spellEnd"/>
     </w:p>
     <w:p>
       <w:pPr>
@@ -131,12 +153,19 @@
         <w:rPr>
           <w:color w:val="000000"/>
         </w:rPr>
-        <w:t>I.V. Shatalov</w:t>
-      </w:r>
-    </w:p>
-    <w:p>
-      <w:pPr>
-        <w:keepNext/>
+        <w:t xml:space="preserve">I.V. </w:t>
+      </w:r>
+      <w:proofErr w:type="spellStart"/>
+      <w:r>
+        <w:rPr>
+          <w:color w:val="000000"/>
+        </w:rPr>
+        <w:t>Shatalov</w:t>
+      </w:r>
+      <w:proofErr w:type="spellEnd"/>
+    </w:p>
+    <w:p>
+      <w:pPr>
         <w:keepLines/>
         <w:numPr>
           <w:ilvl w:val="0"/>
@@ -160,7 +189,6 @@
     </w:p>
     <w:p>
       <w:pPr>
-        <w:keepNext/>
         <w:keepLines/>
         <w:spacing w:before="40" w:after="0" w:line="259" w:lineRule="auto"/>
       </w:pPr>
@@ -170,27 +198,87 @@
     </w:p>
     <w:p>
       <w:pPr>
-        <w:keepNext/>
         <w:keepLines/>
         <w:spacing w:before="40" w:after="0" w:line="259" w:lineRule="auto"/>
       </w:pPr>
       <w:r>
-        <w:t>To program a robot a student uses an environment designed for writing scripts for robots. The program can be loaded from hard drive or saved to hard drive. After writing a program, the student can release the programmed robot to a level and launch it. After that, the student can learn how their robot performed on the level by reading a simulation log or by watching a playback. The log can be saved to hard drive if the student needs it.</w:t>
-      </w:r>
-    </w:p>
-    <w:p>
-      <w:pPr>
-        <w:keepNext/>
+        <w:t>To program a robot a student uses an environment designed for writing scripts for robots. The program can be loaded from hard drive</w:t>
+      </w:r>
+      <w:r>
+        <w:t xml:space="preserve"> if the student has written it in a third-party editor,</w:t>
+      </w:r>
+      <w:r>
+        <w:t xml:space="preserve"> or saved to hard drive</w:t>
+      </w:r>
+      <w:r>
+        <w:t xml:space="preserve"> to </w:t>
+      </w:r>
+      <w:r>
+        <w:t>be kept as a reference in their future studies</w:t>
+      </w:r>
+      <w:r>
+        <w:t>. After writing a program, the student can release the programmed robot to a level and launch it. After that, the student can learn how their robot performed on the level by reading a simulation log or by watching a playback. The log can be saved to hard drive</w:t>
+      </w:r>
+      <w:r>
+        <w:t xml:space="preserve"> </w:t>
+      </w:r>
+      <w:r>
+        <w:t>to be studied by the student later</w:t>
+      </w:r>
+      <w:r>
+        <w:t>.</w:t>
+      </w:r>
+    </w:p>
+    <w:p>
+      <w:pPr>
         <w:keepLines/>
         <w:spacing w:before="40" w:after="0" w:line="259" w:lineRule="auto"/>
       </w:pPr>
       <w:r>
-        <w:t>Using built-in tools, a teacher can create or load from hard drive levels with certain tasks and limitations or load a level from hard drive to change or observe. Once created, a level can be saved to hard drive. The teacher also has access to students’ performance, e.g. their code that was sent to server or number of levels completed by each student. The teacher can manage students accounts: create, edit and delete them, block and unblock certain students.</w:t>
-      </w:r>
-    </w:p>
-    <w:p>
-      <w:pPr>
-        <w:keepNext/>
+        <w:t>Using built-in tools, a teacher can create levels with certain tasks and limitations or load a level from hard drive to change or observe. Once created, a level can be saved to hard drive</w:t>
+      </w:r>
+      <w:r>
+        <w:t xml:space="preserve"> </w:t>
+      </w:r>
+      <w:r>
+        <w:t>so that the teacher can keep working on it without connecting to server or use it as a template</w:t>
+      </w:r>
+      <w:r>
+        <w:t>. The teacher also has access to students’ performance, e.g. their code that was sent to server or number of levels completed by each student. The teacher can manage students</w:t>
+      </w:r>
+      <w:r>
+        <w:t>’</w:t>
+      </w:r>
+      <w:r>
+        <w:t xml:space="preserve"> accounts: create</w:t>
+      </w:r>
+      <w:r>
+        <w:t xml:space="preserve"> new accounts when new students start working with the teacher</w:t>
+      </w:r>
+      <w:r>
+        <w:t>, edit</w:t>
+      </w:r>
+      <w:r>
+        <w:t xml:space="preserve"> accounts if the data was entered incorrectly or has changed, delete accounts when they are not needed anymore (e.g. a student has graduated)</w:t>
+      </w:r>
+      <w:r>
+        <w:t>, block</w:t>
+      </w:r>
+      <w:r>
+        <w:t xml:space="preserve"> disruptive students</w:t>
+      </w:r>
+      <w:r>
+        <w:t xml:space="preserve"> and unblock </w:t>
+      </w:r>
+      <w:r>
+        <w:t>them when they acknowledge their mistakes</w:t>
+      </w:r>
+      <w:r>
+        <w:t>.</w:t>
+      </w:r>
+    </w:p>
+    <w:p>
+      <w:pPr>
         <w:keepLines/>
         <w:spacing w:before="40" w:after="0" w:line="259" w:lineRule="auto"/>
         <w:rPr>
@@ -206,7 +294,6 @@
     </w:p>
     <w:p>
       <w:pPr>
-        <w:keepNext/>
         <w:keepLines/>
         <w:numPr>
           <w:ilvl w:val="0"/>
@@ -316,7 +403,23 @@
         <w:t>Virtual time</w:t>
       </w:r>
       <w:r>
-        <w:t xml:space="preserve"> – number, representing time in simulation. It is independent of time in the real world. Most actions performed by the robot takes some virtual time to complete. Current virtual time is usually sum of time taken to perform robot’s actions, e.g. current virtual time is 0 seconds, robot is performing “move left for 3 seconds”, after he has finished, virtual time equals 3 seconds.</w:t>
+        <w:t xml:space="preserve"> – number, representing time in simulation. It is independent of time in the real world. Most actions performed by the robot </w:t>
+      </w:r>
+      <w:proofErr w:type="gramStart"/>
+      <w:r>
+        <w:t>takes</w:t>
+      </w:r>
+      <w:proofErr w:type="gramEnd"/>
+      <w:r>
+        <w:t xml:space="preserve"> some virtual time to complete. Current virtual time is usually sum of time taken to perform robot’s actions, e.g. current virtual time is 0 seconds, robot is performing “move left for 3 seconds”, </w:t>
+      </w:r>
+      <w:proofErr w:type="gramStart"/>
+      <w:r>
+        <w:t>after</w:t>
+      </w:r>
+      <w:proofErr w:type="gramEnd"/>
+      <w:r>
+        <w:t xml:space="preserve"> he has finished, virtual time equals 3 seconds.</w:t>
       </w:r>
     </w:p>
     <w:p>
@@ -327,6 +430,7 @@
         <w:rPr>
           <w:u w:val="single"/>
         </w:rPr>
+        <w:lastRenderedPageBreak/>
         <w:t>Simulation cycle</w:t>
       </w:r>
       <w:r>
@@ -352,7 +456,6 @@
         <w:rPr>
           <w:color w:val="000000"/>
         </w:rPr>
-        <w:lastRenderedPageBreak/>
         <w:t>The current sensors readings are available via getter functions to the code written by the student</w:t>
       </w:r>
     </w:p>
@@ -564,7 +667,6 @@
     </w:p>
     <w:p>
       <w:pPr>
-        <w:keepNext/>
         <w:keepLines/>
         <w:numPr>
           <w:ilvl w:val="0"/>
@@ -637,7 +739,6 @@
     </w:p>
     <w:p>
       <w:pPr>
-        <w:keepNext/>
         <w:keepLines/>
         <w:numPr>
           <w:ilvl w:val="0"/>
@@ -668,7 +769,6 @@
     </w:p>
     <w:p>
       <w:pPr>
-        <w:keepNext/>
         <w:keepLines/>
         <w:numPr>
           <w:ilvl w:val="1"/>
@@ -699,7 +799,6 @@
     </w:p>
     <w:p>
       <w:pPr>
-        <w:keepNext/>
         <w:keepLines/>
         <w:numPr>
           <w:ilvl w:val="2"/>
@@ -775,6 +874,7 @@
         <w:rPr>
           <w:b/>
         </w:rPr>
+        <w:lastRenderedPageBreak/>
         <w:t xml:space="preserve">Precondition: </w:t>
       </w:r>
       <w:r>
@@ -814,7 +914,6 @@
         <w:rPr>
           <w:color w:val="000000"/>
         </w:rPr>
-        <w:lastRenderedPageBreak/>
         <w:t>The student clicks the ‘</w:t>
       </w:r>
       <w:r>
@@ -1348,7 +1447,6 @@
     </w:p>
     <w:p>
       <w:pPr>
-        <w:keepNext/>
         <w:keepLines/>
         <w:numPr>
           <w:ilvl w:val="2"/>
@@ -1531,7 +1629,6 @@
     </w:p>
     <w:p>
       <w:pPr>
-        <w:keepNext/>
         <w:keepLines/>
         <w:numPr>
           <w:ilvl w:val="2"/>
@@ -1618,6 +1715,7 @@
         <w:rPr>
           <w:b/>
         </w:rPr>
+        <w:lastRenderedPageBreak/>
         <w:t xml:space="preserve">Main success scenario: </w:t>
       </w:r>
     </w:p>
@@ -1662,7 +1760,6 @@
         <w:rPr>
           <w:color w:val="000000"/>
         </w:rPr>
-        <w:lastRenderedPageBreak/>
         <w:t>If there are unsaved changes, the student is asked if they should be saved first</w:t>
       </w:r>
     </w:p>
@@ -1734,7 +1831,6 @@
     </w:p>
     <w:p>
       <w:pPr>
-        <w:keepNext/>
         <w:keepLines/>
         <w:numPr>
           <w:ilvl w:val="2"/>
@@ -1936,7 +2032,6 @@
     </w:p>
     <w:p>
       <w:pPr>
-        <w:keepNext/>
         <w:keepLines/>
         <w:numPr>
           <w:ilvl w:val="2"/>
@@ -2109,7 +2204,6 @@
     </w:p>
     <w:p>
       <w:pPr>
-        <w:keepNext/>
         <w:keepLines/>
         <w:numPr>
           <w:ilvl w:val="2"/>
@@ -2274,7 +2368,15 @@
         <w:spacing w:after="0" w:line="259" w:lineRule="auto"/>
       </w:pPr>
       <w:r>
-        <w:t>The student can change the rate of the playback (making it run faster or slower), pause the playback, jump to a certain simulation cycle in the playback or go to the next or previous cycle of the playback. These actions are accessed by clicking corresponding buttons</w:t>
+        <w:t xml:space="preserve">The student can change the rate of the playback (making it run faster or slower), </w:t>
+      </w:r>
+      <w:proofErr w:type="gramStart"/>
+      <w:r>
+        <w:t>pause</w:t>
+      </w:r>
+      <w:proofErr w:type="gramEnd"/>
+      <w:r>
+        <w:t xml:space="preserve"> the playback, jump to a certain simulation cycle in the playback or go to the next or previous cycle of the playback. These actions are accessed by clicking corresponding buttons</w:t>
       </w:r>
     </w:p>
     <w:p>
@@ -2310,7 +2412,6 @@
     </w:p>
     <w:p>
       <w:pPr>
-        <w:keepNext/>
         <w:keepLines/>
         <w:numPr>
           <w:ilvl w:val="1"/>
@@ -2324,12 +2425,12 @@
           <w:sz w:val="24"/>
           <w:szCs w:val="24"/>
         </w:rPr>
+        <w:lastRenderedPageBreak/>
         <w:t>Use-cases for Teacher</w:t>
       </w:r>
     </w:p>
     <w:p>
       <w:pPr>
-        <w:keepNext/>
         <w:keepLines/>
         <w:numPr>
           <w:ilvl w:val="2"/>
@@ -2378,7 +2479,6 @@
         <w:rPr>
           <w:b/>
         </w:rPr>
-        <w:lastRenderedPageBreak/>
         <w:t xml:space="preserve">Goals: </w:t>
       </w:r>
       <w:r>
@@ -2553,7 +2653,6 @@
     </w:p>
     <w:p>
       <w:pPr>
-        <w:keepNext/>
         <w:keepLines/>
         <w:numPr>
           <w:ilvl w:val="2"/>
@@ -2731,7 +2830,6 @@
     </w:p>
     <w:p>
       <w:pPr>
-        <w:keepNext/>
         <w:keepLines/>
         <w:numPr>
           <w:ilvl w:val="2"/>
@@ -2867,7 +2965,6 @@
     </w:p>
     <w:p>
       <w:pPr>
-        <w:keepNext/>
         <w:keepLines/>
         <w:numPr>
           <w:ilvl w:val="2"/>
@@ -2930,6 +3027,7 @@
         <w:rPr>
           <w:b/>
         </w:rPr>
+        <w:lastRenderedPageBreak/>
         <w:t xml:space="preserve">Precondition: </w:t>
       </w:r>
       <w:r>
@@ -2991,13 +3089,11 @@
         <w:rPr>
           <w:color w:val="000000"/>
         </w:rPr>
-        <w:lastRenderedPageBreak/>
         <w:t>A list of students is shown, providing the list of successfully completed levels, success rate and other stats</w:t>
       </w:r>
     </w:p>
     <w:p>
       <w:pPr>
-        <w:keepNext/>
         <w:keepLines/>
         <w:numPr>
           <w:ilvl w:val="2"/>
@@ -3015,7 +3111,6 @@
     </w:p>
     <w:p>
       <w:pPr>
-        <w:keepNext/>
         <w:keepLines/>
         <w:spacing w:before="240" w:after="0"/>
       </w:pPr>
@@ -3031,7 +3126,6 @@
     </w:p>
     <w:p>
       <w:pPr>
-        <w:keepNext/>
         <w:keepLines/>
         <w:spacing w:before="240" w:after="0"/>
       </w:pPr>
@@ -3047,7 +3141,6 @@
     </w:p>
     <w:p>
       <w:pPr>
-        <w:keepNext/>
         <w:keepLines/>
         <w:spacing w:before="240" w:after="0"/>
       </w:pPr>
@@ -3063,7 +3156,6 @@
     </w:p>
     <w:p>
       <w:pPr>
-        <w:keepNext/>
         <w:keepLines/>
         <w:spacing w:before="240" w:after="0"/>
         <w:rPr>
@@ -3079,7 +3171,6 @@
     </w:p>
     <w:p>
       <w:pPr>
-        <w:keepNext/>
         <w:keepLines/>
         <w:numPr>
           <w:ilvl w:val="0"/>
@@ -3093,7 +3184,6 @@
     </w:p>
     <w:p>
       <w:pPr>
-        <w:keepNext/>
         <w:keepLines/>
         <w:numPr>
           <w:ilvl w:val="0"/>
@@ -3107,7 +3197,6 @@
     </w:p>
     <w:p>
       <w:pPr>
-        <w:keepNext/>
         <w:keepLines/>
         <w:numPr>
           <w:ilvl w:val="0"/>
@@ -3121,7 +3210,6 @@
     </w:p>
     <w:p>
       <w:pPr>
-        <w:keepNext/>
         <w:keepLines/>
         <w:numPr>
           <w:ilvl w:val="0"/>
@@ -3135,7 +3223,6 @@
     </w:p>
     <w:p>
       <w:pPr>
-        <w:keepNext/>
         <w:keepLines/>
         <w:numPr>
           <w:ilvl w:val="0"/>
@@ -3149,7 +3236,6 @@
     </w:p>
     <w:p>
       <w:pPr>
-        <w:keepNext/>
         <w:keepLines/>
         <w:numPr>
           <w:ilvl w:val="0"/>
@@ -3163,7 +3249,6 @@
     </w:p>
     <w:p>
       <w:pPr>
-        <w:keepNext/>
         <w:keepLines/>
         <w:numPr>
           <w:ilvl w:val="2"/>
@@ -3181,7 +3266,6 @@
     </w:p>
     <w:p>
       <w:pPr>
-        <w:keepNext/>
         <w:keepLines/>
         <w:spacing w:before="240" w:after="0"/>
       </w:pPr>
@@ -3197,7 +3281,6 @@
     </w:p>
     <w:p>
       <w:pPr>
-        <w:keepNext/>
         <w:keepLines/>
         <w:spacing w:before="240" w:after="0"/>
       </w:pPr>
@@ -3213,7 +3296,6 @@
     </w:p>
     <w:p>
       <w:pPr>
-        <w:keepNext/>
         <w:keepLines/>
         <w:spacing w:before="240" w:after="0"/>
       </w:pPr>
@@ -3229,7 +3311,6 @@
     </w:p>
     <w:p>
       <w:pPr>
-        <w:keepNext/>
         <w:keepLines/>
         <w:spacing w:before="240" w:after="0"/>
         <w:rPr>
@@ -3245,7 +3326,6 @@
     </w:p>
     <w:p>
       <w:pPr>
-        <w:keepNext/>
         <w:keepLines/>
         <w:numPr>
           <w:ilvl w:val="0"/>
@@ -3260,7 +3340,6 @@
     </w:p>
     <w:p>
       <w:pPr>
-        <w:keepNext/>
         <w:keepLines/>
         <w:numPr>
           <w:ilvl w:val="0"/>
@@ -3275,7 +3354,6 @@
     </w:p>
     <w:p>
       <w:pPr>
-        <w:keepNext/>
         <w:keepLines/>
         <w:numPr>
           <w:ilvl w:val="0"/>
@@ -3290,7 +3368,6 @@
     </w:p>
     <w:p>
       <w:pPr>
-        <w:keepNext/>
         <w:keepLines/>
         <w:numPr>
           <w:ilvl w:val="0"/>
@@ -3305,7 +3382,6 @@
     </w:p>
     <w:p>
       <w:pPr>
-        <w:keepNext/>
         <w:keepLines/>
         <w:numPr>
           <w:ilvl w:val="0"/>
@@ -3320,7 +3396,6 @@
     </w:p>
     <w:p>
       <w:pPr>
-        <w:keepNext/>
         <w:keepLines/>
         <w:numPr>
           <w:ilvl w:val="0"/>
@@ -3335,7 +3410,6 @@
     </w:p>
     <w:p>
       <w:pPr>
-        <w:keepNext/>
         <w:keepLines/>
         <w:numPr>
           <w:ilvl w:val="0"/>
@@ -3350,7 +3424,6 @@
     </w:p>
     <w:p>
       <w:pPr>
-        <w:keepNext/>
         <w:keepLines/>
         <w:numPr>
           <w:ilvl w:val="0"/>
@@ -3365,7 +3438,6 @@
     </w:p>
     <w:p>
       <w:pPr>
-        <w:keepNext/>
         <w:keepLines/>
         <w:numPr>
           <w:ilvl w:val="0"/>
@@ -3402,12 +3474,19 @@
         <w:ind w:left="425"/>
       </w:pPr>
       <w:r>
-        <w:t>When check 7 failed (invalid data for account), show the errors and suggest to correct the data.</w:t>
-      </w:r>
-    </w:p>
-    <w:p>
-      <w:pPr>
-        <w:keepNext/>
+        <w:t xml:space="preserve">When check 7 failed (invalid data for account), show the errors and suggest </w:t>
+      </w:r>
+      <w:proofErr w:type="gramStart"/>
+      <w:r>
+        <w:t>to correct</w:t>
+      </w:r>
+      <w:proofErr w:type="gramEnd"/>
+      <w:r>
+        <w:t xml:space="preserve"> the data.</w:t>
+      </w:r>
+    </w:p>
+    <w:p>
+      <w:pPr>
         <w:keepLines/>
         <w:numPr>
           <w:ilvl w:val="2"/>
@@ -3420,77 +3499,72 @@
           <w:i/>
           <w:color w:val="2F5496"/>
         </w:rPr>
+        <w:t>Use-case “Edit student’s account”</w:t>
+      </w:r>
+    </w:p>
+    <w:p>
+      <w:pPr>
+        <w:keepLines/>
+        <w:spacing w:before="240" w:after="0"/>
+      </w:pPr>
+      <w:r>
+        <w:rPr>
+          <w:b/>
+        </w:rPr>
+        <w:t xml:space="preserve">Actors: </w:t>
+      </w:r>
+      <w:r>
+        <w:t>Teacher</w:t>
+      </w:r>
+    </w:p>
+    <w:p>
+      <w:pPr>
+        <w:keepLines/>
+        <w:spacing w:before="240" w:after="0"/>
+      </w:pPr>
+      <w:r>
+        <w:rPr>
+          <w:b/>
+        </w:rPr>
+        <w:t xml:space="preserve">Goals: </w:t>
+      </w:r>
+      <w:r>
+        <w:t>Edit student’s account info</w:t>
+      </w:r>
+    </w:p>
+    <w:p>
+      <w:pPr>
+        <w:keepLines/>
+        <w:spacing w:before="240" w:after="0"/>
+      </w:pPr>
+      <w:r>
+        <w:rPr>
+          <w:b/>
+        </w:rPr>
+        <w:t xml:space="preserve">Precondition: </w:t>
+      </w:r>
+      <w:r>
+        <w:t>Teacher is in the main menu</w:t>
+      </w:r>
+    </w:p>
+    <w:p>
+      <w:pPr>
+        <w:keepLines/>
+        <w:spacing w:before="240" w:after="0"/>
+        <w:rPr>
+          <w:b/>
+        </w:rPr>
+      </w:pPr>
+      <w:r>
+        <w:rPr>
+          <w:b/>
+        </w:rPr>
         <w:lastRenderedPageBreak/>
-        <w:t>Use-case “Edit student’s account”</w:t>
-      </w:r>
-    </w:p>
-    <w:p>
-      <w:pPr>
-        <w:keepNext/>
-        <w:keepLines/>
-        <w:spacing w:before="240" w:after="0"/>
-      </w:pPr>
-      <w:r>
-        <w:rPr>
-          <w:b/>
-        </w:rPr>
-        <w:t xml:space="preserve">Actors: </w:t>
-      </w:r>
-      <w:r>
-        <w:t>Teacher</w:t>
-      </w:r>
-    </w:p>
-    <w:p>
-      <w:pPr>
-        <w:keepNext/>
-        <w:keepLines/>
-        <w:spacing w:before="240" w:after="0"/>
-      </w:pPr>
-      <w:r>
-        <w:rPr>
-          <w:b/>
-        </w:rPr>
-        <w:t xml:space="preserve">Goals: </w:t>
-      </w:r>
-      <w:r>
-        <w:t>Edit student’s account info</w:t>
-      </w:r>
-    </w:p>
-    <w:p>
-      <w:pPr>
-        <w:keepNext/>
-        <w:keepLines/>
-        <w:spacing w:before="240" w:after="0"/>
-      </w:pPr>
-      <w:r>
-        <w:rPr>
-          <w:b/>
-        </w:rPr>
-        <w:t xml:space="preserve">Precondition: </w:t>
-      </w:r>
-      <w:r>
-        <w:t>Teacher is in the main menu</w:t>
-      </w:r>
-    </w:p>
-    <w:p>
-      <w:pPr>
-        <w:keepNext/>
-        <w:keepLines/>
-        <w:spacing w:before="240" w:after="0"/>
-        <w:rPr>
-          <w:b/>
-        </w:rPr>
-      </w:pPr>
-      <w:r>
-        <w:rPr>
-          <w:b/>
-        </w:rPr>
         <w:t>Main success scenario:</w:t>
       </w:r>
     </w:p>
     <w:p>
       <w:pPr>
-        <w:keepNext/>
         <w:keepLines/>
         <w:numPr>
           <w:ilvl w:val="0"/>
@@ -3505,7 +3579,6 @@
     </w:p>
     <w:p>
       <w:pPr>
-        <w:keepNext/>
         <w:keepLines/>
         <w:numPr>
           <w:ilvl w:val="0"/>
@@ -3520,7 +3593,6 @@
     </w:p>
     <w:p>
       <w:pPr>
-        <w:keepNext/>
         <w:keepLines/>
         <w:numPr>
           <w:ilvl w:val="0"/>
@@ -3535,7 +3607,6 @@
     </w:p>
     <w:p>
       <w:pPr>
-        <w:keepNext/>
         <w:keepLines/>
         <w:numPr>
           <w:ilvl w:val="0"/>
@@ -3550,7 +3621,6 @@
     </w:p>
     <w:p>
       <w:pPr>
-        <w:keepNext/>
         <w:keepLines/>
         <w:numPr>
           <w:ilvl w:val="0"/>
@@ -3565,7 +3635,6 @@
     </w:p>
     <w:p>
       <w:pPr>
-        <w:keepNext/>
         <w:keepLines/>
         <w:numPr>
           <w:ilvl w:val="0"/>
@@ -3580,7 +3649,6 @@
     </w:p>
     <w:p>
       <w:pPr>
-        <w:keepNext/>
         <w:keepLines/>
         <w:numPr>
           <w:ilvl w:val="0"/>
@@ -3595,7 +3663,6 @@
     </w:p>
     <w:p>
       <w:pPr>
-        <w:keepNext/>
         <w:keepLines/>
         <w:numPr>
           <w:ilvl w:val="0"/>
@@ -3610,7 +3677,6 @@
     </w:p>
     <w:p>
       <w:pPr>
-        <w:keepNext/>
         <w:keepLines/>
         <w:numPr>
           <w:ilvl w:val="0"/>
@@ -3634,7 +3700,21 @@
         <w:rPr>
           <w:b/>
         </w:rPr>
-        <w:t>Alternative scenario &lt;Unable to edit an account info&gt;:</w:t>
+        <w:t xml:space="preserve">Alternative scenario &lt;Unable to edit </w:t>
+      </w:r>
+      <w:proofErr w:type="gramStart"/>
+      <w:r>
+        <w:rPr>
+          <w:b/>
+        </w:rPr>
+        <w:t>an account</w:t>
+      </w:r>
+      <w:proofErr w:type="gramEnd"/>
+      <w:r>
+        <w:rPr>
+          <w:b/>
+        </w:rPr>
+        <w:t xml:space="preserve"> info&gt;:</w:t>
       </w:r>
     </w:p>
     <w:p>
@@ -3647,12 +3727,19 @@
         <w:ind w:left="425"/>
       </w:pPr>
       <w:r>
-        <w:t>When check 7 failed (invalid data for account), show the errors and suggest to correct the data.</w:t>
-      </w:r>
-    </w:p>
-    <w:p>
-      <w:pPr>
-        <w:keepNext/>
+        <w:t xml:space="preserve">When check 7 failed (invalid data for account), show the errors and suggest </w:t>
+      </w:r>
+      <w:proofErr w:type="gramStart"/>
+      <w:r>
+        <w:t>to correct</w:t>
+      </w:r>
+      <w:proofErr w:type="gramEnd"/>
+      <w:r>
+        <w:t xml:space="preserve"> the data.</w:t>
+      </w:r>
+    </w:p>
+    <w:p>
+      <w:pPr>
         <w:keepLines/>
         <w:numPr>
           <w:ilvl w:val="2"/>
@@ -3665,13 +3752,11 @@
           <w:i/>
           <w:color w:val="2F5496"/>
         </w:rPr>
-        <w:lastRenderedPageBreak/>
         <w:t>Use-case “Delete student’s account”</w:t>
       </w:r>
     </w:p>
     <w:p>
       <w:pPr>
-        <w:keepNext/>
         <w:keepLines/>
         <w:spacing w:before="240" w:after="0"/>
       </w:pPr>
@@ -3687,7 +3772,6 @@
     </w:p>
     <w:p>
       <w:pPr>
-        <w:keepNext/>
         <w:keepLines/>
         <w:spacing w:before="240" w:after="0"/>
       </w:pPr>
@@ -3703,7 +3787,6 @@
     </w:p>
     <w:p>
       <w:pPr>
-        <w:keepNext/>
         <w:keepLines/>
         <w:spacing w:before="240" w:after="0"/>
       </w:pPr>
@@ -3719,7 +3802,6 @@
     </w:p>
     <w:p>
       <w:pPr>
-        <w:keepNext/>
         <w:keepLines/>
         <w:spacing w:before="240" w:after="0"/>
         <w:rPr>
@@ -3735,7 +3817,6 @@
     </w:p>
     <w:p>
       <w:pPr>
-        <w:keepNext/>
         <w:keepLines/>
         <w:numPr>
           <w:ilvl w:val="0"/>
@@ -3750,7 +3831,6 @@
     </w:p>
     <w:p>
       <w:pPr>
-        <w:keepNext/>
         <w:keepLines/>
         <w:numPr>
           <w:ilvl w:val="0"/>
@@ -3765,7 +3845,6 @@
     </w:p>
     <w:p>
       <w:pPr>
-        <w:keepNext/>
         <w:keepLines/>
         <w:numPr>
           <w:ilvl w:val="0"/>
@@ -3780,7 +3859,6 @@
     </w:p>
     <w:p>
       <w:pPr>
-        <w:keepNext/>
         <w:keepLines/>
         <w:numPr>
           <w:ilvl w:val="0"/>
@@ -3795,7 +3873,6 @@
     </w:p>
     <w:p>
       <w:pPr>
-        <w:keepNext/>
         <w:keepLines/>
         <w:numPr>
           <w:ilvl w:val="0"/>
@@ -3810,7 +3887,6 @@
     </w:p>
     <w:p>
       <w:pPr>
-        <w:keepNext/>
         <w:keepLines/>
         <w:numPr>
           <w:ilvl w:val="0"/>
@@ -3825,7 +3901,6 @@
     </w:p>
     <w:p>
       <w:pPr>
-        <w:keepNext/>
         <w:keepLines/>
         <w:numPr>
           <w:ilvl w:val="0"/>
@@ -3840,7 +3915,6 @@
     </w:p>
     <w:p>
       <w:pPr>
-        <w:keepNext/>
         <w:keepLines/>
         <w:numPr>
           <w:ilvl w:val="0"/>
@@ -3855,7 +3929,6 @@
     </w:p>
     <w:p>
       <w:pPr>
-        <w:keepNext/>
         <w:keepLines/>
         <w:numPr>
           <w:ilvl w:val="0"/>
@@ -3870,7 +3943,6 @@
     </w:p>
     <w:p>
       <w:pPr>
-        <w:keepNext/>
         <w:keepLines/>
         <w:numPr>
           <w:ilvl w:val="0"/>
@@ -3885,7 +3957,6 @@
     </w:p>
     <w:p>
       <w:pPr>
-        <w:keepNext/>
         <w:keepLines/>
         <w:numPr>
           <w:ilvl w:val="2"/>
@@ -3903,7 +3974,6 @@
     </w:p>
     <w:p>
       <w:pPr>
-        <w:keepNext/>
         <w:keepLines/>
         <w:spacing w:before="240" w:after="0"/>
       </w:pPr>
@@ -3919,7 +3989,6 @@
     </w:p>
     <w:p>
       <w:pPr>
-        <w:keepNext/>
         <w:keepLines/>
         <w:spacing w:before="240" w:after="0"/>
       </w:pPr>
@@ -3935,7 +4004,6 @@
     </w:p>
     <w:p>
       <w:pPr>
-        <w:keepNext/>
         <w:keepLines/>
         <w:spacing w:before="240" w:after="0"/>
       </w:pPr>
@@ -3951,7 +4019,6 @@
     </w:p>
     <w:p>
       <w:pPr>
-        <w:keepNext/>
         <w:keepLines/>
         <w:spacing w:before="240" w:after="0"/>
         <w:rPr>
@@ -3967,7 +4034,6 @@
     </w:p>
     <w:p>
       <w:pPr>
-        <w:keepNext/>
         <w:keepLines/>
         <w:numPr>
           <w:ilvl w:val="0"/>
@@ -3982,7 +4048,6 @@
     </w:p>
     <w:p>
       <w:pPr>
-        <w:keepNext/>
         <w:keepLines/>
         <w:numPr>
           <w:ilvl w:val="0"/>
@@ -3997,7 +4062,6 @@
     </w:p>
     <w:p>
       <w:pPr>
-        <w:keepNext/>
         <w:keepLines/>
         <w:numPr>
           <w:ilvl w:val="0"/>
@@ -4012,7 +4076,6 @@
     </w:p>
     <w:p>
       <w:pPr>
-        <w:keepNext/>
         <w:keepLines/>
         <w:numPr>
           <w:ilvl w:val="0"/>
@@ -4027,7 +4090,6 @@
     </w:p>
     <w:p>
       <w:pPr>
-        <w:keepNext/>
         <w:keepLines/>
         <w:numPr>
           <w:ilvl w:val="0"/>
@@ -4042,7 +4104,6 @@
     </w:p>
     <w:p>
       <w:pPr>
-        <w:keepNext/>
         <w:keepLines/>
         <w:numPr>
           <w:ilvl w:val="0"/>
@@ -4057,7 +4118,6 @@
     </w:p>
     <w:p>
       <w:pPr>
-        <w:keepNext/>
         <w:keepLines/>
         <w:numPr>
           <w:ilvl w:val="0"/>
@@ -4072,7 +4132,6 @@
     </w:p>
     <w:p>
       <w:pPr>
-        <w:keepNext/>
         <w:keepLines/>
         <w:numPr>
           <w:ilvl w:val="0"/>
@@ -4082,12 +4141,12 @@
         <w:ind w:left="425"/>
       </w:pPr>
       <w:r>
+        <w:lastRenderedPageBreak/>
         <w:t>The outcome (success or failure) is shown to the teacher</w:t>
       </w:r>
     </w:p>
     <w:p>
       <w:pPr>
-        <w:keepNext/>
         <w:keepLines/>
         <w:numPr>
           <w:ilvl w:val="2"/>
@@ -4105,7 +4164,6 @@
     </w:p>
     <w:p>
       <w:pPr>
-        <w:keepNext/>
         <w:keepLines/>
         <w:spacing w:before="240" w:after="0"/>
       </w:pPr>
@@ -4121,7 +4179,6 @@
     </w:p>
     <w:p>
       <w:pPr>
-        <w:keepNext/>
         <w:keepLines/>
         <w:spacing w:before="240" w:after="0"/>
       </w:pPr>
@@ -4137,7 +4194,6 @@
     </w:p>
     <w:p>
       <w:pPr>
-        <w:keepNext/>
         <w:keepLines/>
         <w:spacing w:before="240" w:after="0"/>
       </w:pPr>
@@ -4153,7 +4209,6 @@
     </w:p>
     <w:p>
       <w:pPr>
-        <w:keepNext/>
         <w:keepLines/>
         <w:spacing w:before="240" w:after="0"/>
         <w:rPr>
@@ -4169,7 +4224,6 @@
     </w:p>
     <w:p>
       <w:pPr>
-        <w:keepNext/>
         <w:keepLines/>
         <w:numPr>
           <w:ilvl w:val="0"/>
@@ -4184,7 +4238,6 @@
     </w:p>
     <w:p>
       <w:pPr>
-        <w:keepNext/>
         <w:keepLines/>
         <w:numPr>
           <w:ilvl w:val="0"/>
@@ -4199,7 +4252,6 @@
     </w:p>
     <w:p>
       <w:pPr>
-        <w:keepNext/>
         <w:keepLines/>
         <w:numPr>
           <w:ilvl w:val="0"/>
@@ -4214,7 +4266,6 @@
     </w:p>
     <w:p>
       <w:pPr>
-        <w:keepNext/>
         <w:keepLines/>
         <w:numPr>
           <w:ilvl w:val="0"/>
@@ -4229,7 +4280,6 @@
     </w:p>
     <w:p>
       <w:pPr>
-        <w:keepNext/>
         <w:keepLines/>
         <w:numPr>
           <w:ilvl w:val="0"/>
@@ -4239,13 +4289,11 @@
         <w:ind w:left="426"/>
       </w:pPr>
       <w:r>
-        <w:lastRenderedPageBreak/>
         <w:t>Teacher clicks the ‘Confirm’ button</w:t>
       </w:r>
     </w:p>
     <w:p>
       <w:pPr>
-        <w:keepNext/>
         <w:keepLines/>
         <w:numPr>
           <w:ilvl w:val="0"/>
@@ -4260,7 +4308,6 @@
     </w:p>
     <w:p>
       <w:pPr>
-        <w:keepNext/>
         <w:keepLines/>
         <w:numPr>
           <w:ilvl w:val="0"/>
@@ -4275,7 +4322,6 @@
     </w:p>
     <w:p>
       <w:pPr>
-        <w:keepNext/>
         <w:keepLines/>
         <w:numPr>
           <w:ilvl w:val="0"/>
@@ -4290,7 +4336,6 @@
     </w:p>
     <w:p>
       <w:pPr>
-        <w:keepNext/>
         <w:keepLines/>
         <w:numPr>
           <w:ilvl w:val="2"/>
@@ -4315,7 +4360,6 @@
     </w:p>
     <w:p>
       <w:pPr>
-        <w:keepNext/>
         <w:keepLines/>
         <w:numPr>
           <w:ilvl w:val="1"/>
@@ -4338,7 +4382,6 @@
     </w:p>
     <w:p>
       <w:pPr>
-        <w:keepNext/>
         <w:keepLines/>
         <w:numPr>
           <w:ilvl w:val="2"/>
@@ -4360,7 +4403,6 @@
     </w:p>
     <w:p>
       <w:pPr>
-        <w:keepNext/>
         <w:keepLines/>
         <w:spacing w:before="240" w:after="0"/>
       </w:pPr>
@@ -4376,7 +4418,6 @@
     </w:p>
     <w:p>
       <w:pPr>
-        <w:keepNext/>
         <w:keepLines/>
         <w:spacing w:before="240" w:after="0"/>
       </w:pPr>
@@ -4392,7 +4433,6 @@
     </w:p>
     <w:p>
       <w:pPr>
-        <w:keepNext/>
         <w:keepLines/>
         <w:spacing w:before="240" w:after="0"/>
       </w:pPr>
@@ -4408,7 +4448,6 @@
     </w:p>
     <w:p>
       <w:pPr>
-        <w:keepNext/>
         <w:keepLines/>
         <w:spacing w:before="240" w:after="0"/>
         <w:rPr>
@@ -4424,7 +4463,6 @@
     </w:p>
     <w:p>
       <w:pPr>
-        <w:keepNext/>
         <w:keepLines/>
         <w:numPr>
           <w:ilvl w:val="0"/>
@@ -4439,7 +4477,6 @@
     </w:p>
     <w:p>
       <w:pPr>
-        <w:keepNext/>
         <w:keepLines/>
         <w:numPr>
           <w:ilvl w:val="0"/>
@@ -4454,7 +4491,6 @@
     </w:p>
     <w:p>
       <w:pPr>
-        <w:keepNext/>
         <w:keepLines/>
         <w:numPr>
           <w:ilvl w:val="0"/>
@@ -4464,12 +4500,19 @@
         <w:ind w:left="425"/>
       </w:pPr>
       <w:r>
-        <w:t>The user becomes a student or a teacher depending on whose the entered login is</w:t>
-      </w:r>
-    </w:p>
-    <w:p>
-      <w:pPr>
-        <w:keepNext/>
+        <w:t xml:space="preserve">The user becomes a student or a teacher depending on whose </w:t>
+      </w:r>
+      <w:proofErr w:type="spellStart"/>
+      <w:r>
+        <w:t>the</w:t>
+      </w:r>
+      <w:proofErr w:type="spellEnd"/>
+      <w:r>
+        <w:t xml:space="preserve"> entered login is</w:t>
+      </w:r>
+    </w:p>
+    <w:p>
+      <w:pPr>
         <w:keepLines/>
         <w:numPr>
           <w:ilvl w:val="0"/>
@@ -4484,7 +4527,6 @@
     </w:p>
     <w:p>
       <w:pPr>
-        <w:keepNext/>
         <w:keepLines/>
         <w:spacing w:before="240" w:after="0"/>
         <w:rPr>
@@ -4500,7 +4542,6 @@
     </w:p>
     <w:p>
       <w:pPr>
-        <w:keepNext/>
         <w:keepLines/>
         <w:numPr>
           <w:ilvl w:val="0"/>
@@ -4515,7 +4556,6 @@
     </w:p>
     <w:p>
       <w:pPr>
-        <w:keepNext/>
         <w:keepLines/>
         <w:spacing w:before="240" w:after="0"/>
         <w:rPr>
@@ -4531,7 +4571,6 @@
     </w:p>
     <w:p>
       <w:pPr>
-        <w:keepNext/>
         <w:keepLines/>
         <w:numPr>
           <w:ilvl w:val="0"/>
@@ -4546,7 +4585,6 @@
     </w:p>
     <w:p>
       <w:pPr>
-        <w:keepNext/>
         <w:keepLines/>
         <w:numPr>
           <w:ilvl w:val="0"/>
@@ -4587,7 +4625,7 @@
         <w:rPr>
           <w:color w:val="000000"/>
         </w:rPr>
-        <w:t>Users should not be able to access server without authorization.</w:t>
+        <w:t>All interactions of users with server are accompanied by authorization.</w:t>
       </w:r>
     </w:p>
     <w:p>
@@ -4609,12 +4647,11 @@
         <w:rPr>
           <w:color w:val="000000"/>
         </w:rPr>
-        <w:t>Students should not be able to perform denial of service attack using their solutions (robot programs).</w:t>
-      </w:r>
-    </w:p>
-    <w:p>
-      <w:pPr>
-        <w:keepNext/>
+        <w:t>The system is protected against denial of service attacks made by students using their solutions (robot programs).</w:t>
+      </w:r>
+    </w:p>
+    <w:p>
+      <w:pPr>
         <w:keepLines/>
         <w:numPr>
           <w:ilvl w:val="0"/>
@@ -4638,7 +4675,6 @@
     </w:p>
     <w:p>
       <w:pPr>
-        <w:keepNext/>
         <w:keepLines/>
         <w:numPr>
           <w:ilvl w:val="1"/>
@@ -4679,6 +4715,7 @@
         <w:rPr>
           <w:color w:val="000000"/>
         </w:rPr>
+        <w:lastRenderedPageBreak/>
         <w:t>Machines in system should have at least 4GB RAM and a quad-core processor.</w:t>
       </w:r>
     </w:p>
@@ -4739,12 +4776,7 @@
           <w:right w:val="nil"/>
           <w:between w:val="nil"/>
         </w:pBdr>
-        <w:spacing w:after="160" w:line="259" w:lineRule="auto"/>
-        <w:rPr>
-          <w:color w:val="1F3763"/>
-          <w:sz w:val="24"/>
-          <w:szCs w:val="24"/>
-        </w:rPr>
+        <w:spacing w:after="0" w:line="259" w:lineRule="auto"/>
       </w:pPr>
       <w:r>
         <w:rPr>
@@ -4764,7 +4796,6 @@
     </w:p>
     <w:p>
       <w:pPr>
-        <w:keepNext/>
         <w:keepLines/>
         <w:numPr>
           <w:ilvl w:val="1"/>
@@ -4834,7 +4865,6 @@
     </w:p>
     <w:p>
       <w:pPr>
-        <w:keepNext/>
         <w:keepLines/>
         <w:numPr>
           <w:ilvl w:val="1"/>
@@ -4902,7 +4932,6 @@
     </w:p>
     <w:p>
       <w:pPr>
-        <w:keepNext/>
         <w:keepLines/>
         <w:numPr>
           <w:ilvl w:val="1"/>
@@ -4921,7 +4950,6 @@
           <w:sz w:val="24"/>
           <w:szCs w:val="24"/>
         </w:rPr>
-        <w:lastRenderedPageBreak/>
         <w:t>Extensibility</w:t>
       </w:r>
     </w:p>

</xml_diff>